<commit_message>
Adding use case to srs
</commit_message>
<xml_diff>
--- a/Documentation/30% Documentation/SRS_Document.docx
+++ b/Documentation/30% Documentation/SRS_Document.docx
@@ -1,6 +1,6 @@
 
 <file path=word/document.xml><?xml version="1.0" encoding="utf-8"?>
-<w:document xmlns:wpc="http://schemas.microsoft.com/office/word/2010/wordprocessingCanvas" xmlns:cx="http://schemas.microsoft.com/office/drawing/2014/chartex" xmlns:cx1="http://schemas.microsoft.com/office/drawing/2015/9/8/chartex" xmlns:cx2="http://schemas.microsoft.com/office/drawing/2015/10/21/chartex" xmlns:cx3="http://schemas.microsoft.com/office/drawing/2016/5/9/chartex" xmlns:cx4="http://schemas.microsoft.com/office/drawing/2016/5/10/chartex" xmlns:cx5="http://schemas.microsoft.com/office/drawing/2016/5/11/chartex" xmlns:cx6="http://schemas.microsoft.com/office/drawing/2016/5/12/chartex" xmlns:cx7="http://schemas.microsoft.com/office/drawing/2016/5/13/chartex" xmlns:cx8="http://schemas.microsoft.com/office/drawing/2016/5/14/chartex" xmlns:mc="http://schemas.openxmlformats.org/markup-compatibility/2006" xmlns:aink="http://schemas.microsoft.com/office/drawing/2016/ink" xmlns:am3d="http://schemas.microsoft.com/office/drawing/2017/model3d" xmlns:o="urn:schemas-microsoft-com:office:office" xmlns:oel="http://schemas.microsoft.com/office/2019/extlst" xmlns:r="http://schemas.openxmlformats.org/officeDocument/2006/relationships" xmlns:m="http://schemas.openxmlformats.org/officeDocument/2006/math" xmlns:v="urn:schemas-microsoft-com:vml" xmlns:wp14="http://schemas.microsoft.com/office/word/2010/wordprocessingDrawing" xmlns:wp="http://schemas.openxmlformats.org/drawingml/2006/wordprocessingDrawing" xmlns:w10="urn:schemas-microsoft-com:office:word" xmlns:w="http://schemas.openxmlformats.org/wordprocessingml/2006/main" xmlns:w14="http://schemas.microsoft.com/office/word/2010/wordml" xmlns:w15="http://schemas.microsoft.com/office/word/2012/wordml" xmlns:w16cex="http://schemas.microsoft.com/office/word/2018/wordml/cex" xmlns:w16cid="http://schemas.microsoft.com/office/word/2016/wordml/cid" xmlns:w16="http://schemas.microsoft.com/office/word/2018/wordml" xmlns:w16sdtdh="http://schemas.microsoft.com/office/word/2020/wordml/sdtdatahash" xmlns:w16se="http://schemas.microsoft.com/office/word/2015/wordml/symex" xmlns:wpg="http://schemas.microsoft.com/office/word/2010/wordprocessingGroup" xmlns:wpi="http://schemas.microsoft.com/office/word/2010/wordprocessingInk" xmlns:wne="http://schemas.microsoft.com/office/word/2006/wordml" xmlns:wps="http://schemas.microsoft.com/office/word/2010/wordprocessingShape" mc:Ignorable="w14 w15 w16se w16cid w16 w16cex w16sdtdh wp14">
+<w:document xmlns:wpc="http://schemas.microsoft.com/office/word/2010/wordprocessingCanvas" xmlns:cx="http://schemas.microsoft.com/office/drawing/2014/chartex" xmlns:mc="http://schemas.openxmlformats.org/markup-compatibility/2006" xmlns:o="urn:schemas-microsoft-com:office:office" xmlns:r="http://schemas.openxmlformats.org/officeDocument/2006/relationships" xmlns:m="http://schemas.openxmlformats.org/officeDocument/2006/math" xmlns:v="urn:schemas-microsoft-com:vml" xmlns:wp14="http://schemas.microsoft.com/office/word/2010/wordprocessingDrawing" xmlns:wp="http://schemas.openxmlformats.org/drawingml/2006/wordprocessingDrawing" xmlns:w10="urn:schemas-microsoft-com:office:word" xmlns:w="http://schemas.openxmlformats.org/wordprocessingml/2006/main" xmlns:w14="http://schemas.microsoft.com/office/word/2010/wordml" xmlns:w15="http://schemas.microsoft.com/office/word/2012/wordml" xmlns:w16se="http://schemas.microsoft.com/office/word/2015/wordml/symex" xmlns:wpg="http://schemas.microsoft.com/office/word/2010/wordprocessingGroup" xmlns:wpi="http://schemas.microsoft.com/office/word/2010/wordprocessingInk" xmlns:wne="http://schemas.microsoft.com/office/word/2006/wordml" xmlns:wps="http://schemas.microsoft.com/office/word/2010/wordprocessingShape" mc:Ignorable="w14 w15 w16se wp14">
   <w:body>
     <w:p>
       <w:pPr>
@@ -753,18 +753,7 @@
           <w:szCs w:val="28"/>
           <w:lang w:val="en-US"/>
         </w:rPr>
-        <w:t>0</w:t>
-      </w:r>
-      <w:r>
-        <w:rPr>
-          <w:rFonts w:asciiTheme="majorBidi" w:eastAsia="Times New Roman" w:hAnsiTheme="majorBidi" w:cstheme="majorBidi"/>
-          <w:b/>
-          <w:color w:val="000000"/>
-          <w:sz w:val="28"/>
-          <w:szCs w:val="28"/>
-          <w:lang w:val="en-US"/>
-        </w:rPr>
-        <w:t>31</w:t>
+        <w:t>031</w:t>
       </w:r>
       <w:r>
         <w:rPr>
@@ -4154,57 +4143,15 @@
           <w:sz w:val="24"/>
           <w:szCs w:val="24"/>
         </w:rPr>
-        <w:t xml:space="preserve">the </w:t>
+        <w:t>the “Interview preparation Application”</w:t>
       </w:r>
       <w:r>
         <w:rPr>
           <w:rFonts w:ascii="Times New Roman" w:hAnsi="Times New Roman" w:cs="Times New Roman"/>
-          <w:b/>
-          <w:bCs/>
           <w:sz w:val="24"/>
           <w:szCs w:val="24"/>
         </w:rPr>
-        <w:t>“Interview preparation Application”</w:t>
-      </w:r>
-      <w:r>
-        <w:rPr>
-          <w:rFonts w:ascii="Times New Roman" w:hAnsi="Times New Roman" w:cs="Times New Roman"/>
-          <w:sz w:val="24"/>
-          <w:szCs w:val="24"/>
-        </w:rPr>
-        <w:t xml:space="preserve">. It will explain the purpose and features of the </w:t>
-      </w:r>
-      <w:r>
-        <w:rPr>
-          <w:rFonts w:ascii="Times New Roman" w:hAnsi="Times New Roman" w:cs="Times New Roman"/>
-          <w:sz w:val="24"/>
-          <w:szCs w:val="24"/>
-        </w:rPr>
-        <w:t>application</w:t>
-      </w:r>
-      <w:r>
-        <w:rPr>
-          <w:rFonts w:ascii="Times New Roman" w:hAnsi="Times New Roman" w:cs="Times New Roman"/>
-          <w:sz w:val="24"/>
-          <w:szCs w:val="24"/>
-        </w:rPr>
-        <w:t xml:space="preserve">, the interfaces of the system, what the system will do, the constraints under which it must operate and how the system will react to external stimuli. This document is intended for both the stakeholders and the developers of the system and will be liable for the approval or disapproval of the project by the </w:t>
-      </w:r>
-      <w:r>
-        <w:rPr>
-          <w:rFonts w:ascii="Times New Roman" w:hAnsi="Times New Roman" w:cs="Times New Roman"/>
-          <w:sz w:val="24"/>
-          <w:szCs w:val="24"/>
-        </w:rPr>
-        <w:t>final year project committee</w:t>
-      </w:r>
-      <w:r>
-        <w:rPr>
-          <w:rFonts w:ascii="Times New Roman" w:hAnsi="Times New Roman" w:cs="Times New Roman"/>
-          <w:sz w:val="24"/>
-          <w:szCs w:val="24"/>
-        </w:rPr>
-        <w:t>.</w:t>
+        <w:t>. It will explain the purpose and features of the application, the interfaces of the system, what the system will do, the constraints under which it must operate and how the system will react to external stimuli. This document is intended for both the stakeholders and the developers of the system and will be liable for the approval or disapproval of the project by the final year project committee.</w:t>
       </w:r>
     </w:p>
     <w:p>
@@ -4384,16 +4331,7 @@
           <w:szCs w:val="24"/>
           <w:lang w:val="en-US"/>
         </w:rPr>
-        <w:t xml:space="preserve"> is a comprehensive platform designed to enhance the interview preparation experience for software engineering graduates. It serves as a central hub for users to access a rich repository of interview-related resources, engage with industry experts, participate in community </w:t>
-      </w:r>
-      <w:r>
-        <w:rPr>
-          <w:rFonts w:asciiTheme="majorBidi" w:eastAsia="Times New Roman" w:hAnsiTheme="majorBidi" w:cstheme="majorBidi"/>
-          <w:sz w:val="24"/>
-          <w:szCs w:val="24"/>
-          <w:lang w:val="en-US"/>
-        </w:rPr>
-        <w:t>discussions,</w:t>
+        <w:t xml:space="preserve"> is a comprehensive platform designed to enhance the interview preparation experience for software engineering graduates. It serves as a central hub for users to access a rich repository of interview-related resources, engage with industry experts, participate in community discussions,</w:t>
       </w:r>
       <w:r>
         <w:rPr>
@@ -4716,25 +4654,7 @@
           <w:szCs w:val="20"/>
           <w:lang w:val="en-US"/>
         </w:rPr>
-        <w:t xml:space="preserve"> This system shall operate on the Android Phones working on Android 10.0 and above. And </w:t>
-      </w:r>
-      <w:r>
-        <w:rPr>
-          <w:rFonts w:asciiTheme="majorBidi" w:eastAsia="Times New Roman" w:hAnsiTheme="majorBidi" w:cstheme="majorBidi"/>
-          <w:sz w:val="24"/>
-          <w:szCs w:val="20"/>
-          <w:lang w:val="en-US"/>
-        </w:rPr>
-        <w:t>a</w:t>
-      </w:r>
-      <w:r>
-        <w:rPr>
-          <w:rFonts w:asciiTheme="majorBidi" w:eastAsia="Times New Roman" w:hAnsiTheme="majorBidi" w:cstheme="majorBidi"/>
-          <w:sz w:val="24"/>
-          <w:szCs w:val="20"/>
-          <w:lang w:val="en-US"/>
-        </w:rPr>
-        <w:t xml:space="preserve"> student of COMSATS University Islamabad, Abbottabad Campus.</w:t>
+        <w:t xml:space="preserve"> This system shall operate on the Android Phones working on Android 10.0 and above. And a student of COMSATS University Islamabad, Abbottabad Campus.</w:t>
       </w:r>
     </w:p>
     <w:p>
@@ -4813,25 +4733,7 @@
           <w:szCs w:val="20"/>
           <w:lang w:val="en-US"/>
         </w:rPr>
-        <w:t xml:space="preserve"> Our </w:t>
-      </w:r>
-      <w:r>
-        <w:rPr>
-          <w:rFonts w:asciiTheme="majorBidi" w:eastAsia="Times New Roman" w:hAnsiTheme="majorBidi" w:cstheme="majorBidi"/>
-          <w:sz w:val="24"/>
-          <w:szCs w:val="20"/>
-          <w:lang w:val="en-US"/>
-        </w:rPr>
-        <w:t>application</w:t>
-      </w:r>
-      <w:r>
-        <w:rPr>
-          <w:rFonts w:asciiTheme="majorBidi" w:eastAsia="Times New Roman" w:hAnsiTheme="majorBidi" w:cstheme="majorBidi"/>
-          <w:sz w:val="24"/>
-          <w:szCs w:val="20"/>
-          <w:lang w:val="en-US"/>
-        </w:rPr>
-        <w:t xml:space="preserve"> will use Firebase Database as a database provided by Google.</w:t>
+        <w:t xml:space="preserve"> Our application will use Firebase Database as a database provided by Google.</w:t>
       </w:r>
     </w:p>
     <w:p>
@@ -4863,79 +4765,7 @@
           <w:szCs w:val="20"/>
           <w:lang w:val="en-US"/>
         </w:rPr>
-        <w:t xml:space="preserve"> Our </w:t>
-      </w:r>
-      <w:r>
-        <w:rPr>
-          <w:rFonts w:asciiTheme="majorBidi" w:eastAsia="Times New Roman" w:hAnsiTheme="majorBidi" w:cstheme="majorBidi"/>
-          <w:sz w:val="24"/>
-          <w:szCs w:val="20"/>
-          <w:lang w:val="en-US"/>
-        </w:rPr>
-        <w:t>application</w:t>
-      </w:r>
-      <w:r>
-        <w:rPr>
-          <w:rFonts w:asciiTheme="majorBidi" w:eastAsia="Times New Roman" w:hAnsiTheme="majorBidi" w:cstheme="majorBidi"/>
-          <w:sz w:val="24"/>
-          <w:szCs w:val="20"/>
-          <w:lang w:val="en-US"/>
-        </w:rPr>
-        <w:t xml:space="preserve"> will use the </w:t>
-      </w:r>
-      <w:r>
-        <w:rPr>
-          <w:rFonts w:asciiTheme="majorBidi" w:eastAsia="Times New Roman" w:hAnsiTheme="majorBidi" w:cstheme="majorBidi"/>
-          <w:sz w:val="24"/>
-          <w:szCs w:val="20"/>
-          <w:lang w:val="en-US"/>
-        </w:rPr>
-        <w:t>OpenCV</w:t>
-      </w:r>
-      <w:r>
-        <w:rPr>
-          <w:rFonts w:asciiTheme="majorBidi" w:eastAsia="Times New Roman" w:hAnsiTheme="majorBidi" w:cstheme="majorBidi"/>
-          <w:sz w:val="24"/>
-          <w:szCs w:val="20"/>
-          <w:lang w:val="en-US"/>
-        </w:rPr>
-        <w:t xml:space="preserve"> library for implementing the </w:t>
-      </w:r>
-      <w:r>
-        <w:rPr>
-          <w:rFonts w:asciiTheme="majorBidi" w:eastAsia="Times New Roman" w:hAnsiTheme="majorBidi" w:cstheme="majorBidi"/>
-          <w:sz w:val="24"/>
-          <w:szCs w:val="20"/>
-          <w:lang w:val="en-US"/>
-        </w:rPr>
-        <w:t>Emotion Detection</w:t>
-      </w:r>
-      <w:r>
-        <w:rPr>
-          <w:rFonts w:asciiTheme="majorBidi" w:eastAsia="Times New Roman" w:hAnsiTheme="majorBidi" w:cstheme="majorBidi"/>
-          <w:sz w:val="24"/>
-          <w:szCs w:val="20"/>
-          <w:lang w:val="en-US"/>
-        </w:rPr>
-        <w:t xml:space="preserve"> in the </w:t>
-      </w:r>
-      <w:r>
-        <w:rPr>
-          <w:rFonts w:asciiTheme="majorBidi" w:eastAsia="Times New Roman" w:hAnsiTheme="majorBidi" w:cstheme="majorBidi"/>
-          <w:sz w:val="24"/>
-          <w:szCs w:val="20"/>
-          <w:lang w:val="en-US"/>
-        </w:rPr>
-        <w:t>application</w:t>
-      </w:r>
-      <w:r>
-        <w:rPr>
-          <w:rFonts w:asciiTheme="majorBidi" w:eastAsia="Times New Roman" w:hAnsiTheme="majorBidi" w:cstheme="majorBidi"/>
-          <w:sz w:val="24"/>
-          <w:szCs w:val="20"/>
-          <w:lang w:val="en-US"/>
-        </w:rPr>
-        <w:t>.</w:t>
+        <w:t xml:space="preserve"> Our application will use the OpenCV library for implementing the Emotion Detection in the application.</w:t>
       </w:r>
     </w:p>
     <w:p>
@@ -5016,6 +4846,7 @@
           <w:szCs w:val="20"/>
           <w:lang w:val="en-US"/>
         </w:rPr>
+        <w:lastRenderedPageBreak/>
         <w:t>Requirement identifying</w:t>
       </w:r>
       <w:r>
@@ -5194,66 +5025,78 @@
           <w:szCs w:val="20"/>
           <w:lang w:val="en-US"/>
         </w:rPr>
-        <w:t>diagram.</w:t>
+        <w:t>diagram</w:t>
       </w:r>
     </w:p>
     <w:p>
       <w:pPr>
-        <w:spacing w:after="0" w:line="240" w:lineRule="exact"/>
-        <w:jc w:val="both"/>
-        <w:rPr>
-          <w:rFonts w:asciiTheme="majorBidi" w:eastAsia="Times New Roman" w:hAnsiTheme="majorBidi" w:cstheme="majorBidi"/>
-          <w:sz w:val="24"/>
-          <w:szCs w:val="20"/>
-          <w:lang w:val="en-US"/>
-        </w:rPr>
-      </w:pPr>
-      <w:r>
-        <w:rPr>
-          <w:rFonts w:asciiTheme="majorBidi" w:eastAsia="Times New Roman" w:hAnsiTheme="majorBidi" w:cstheme="majorBidi"/>
-          <w:sz w:val="24"/>
-          <w:szCs w:val="20"/>
-          <w:lang w:val="en-US"/>
-        </w:rPr>
-        <w:t xml:space="preserve">Create a use case diagram using </w:t>
-      </w:r>
-      <w:r>
-        <w:rPr>
-          <w:rFonts w:asciiTheme="majorBidi" w:eastAsia="Times New Roman" w:hAnsiTheme="majorBidi" w:cstheme="majorBidi"/>
-          <w:b/>
-          <w:sz w:val="24"/>
-          <w:szCs w:val="20"/>
-          <w:lang w:val="en-US"/>
-        </w:rPr>
-        <w:t>MS Visio</w:t>
-      </w:r>
-      <w:r>
-        <w:rPr>
-          <w:rFonts w:asciiTheme="majorBidi" w:eastAsia="Times New Roman" w:hAnsiTheme="majorBidi" w:cstheme="majorBidi"/>
-          <w:sz w:val="24"/>
-          <w:szCs w:val="20"/>
-          <w:lang w:val="en-US"/>
-        </w:rPr>
-        <w:t xml:space="preserve"> for your system. For detail guideline to develop use case diagram, follow any of latest </w:t>
-      </w:r>
-      <w:r>
-        <w:rPr>
-          <w:rFonts w:asciiTheme="majorBidi" w:eastAsia="Times New Roman" w:hAnsiTheme="majorBidi" w:cstheme="majorBidi"/>
-          <w:b/>
-          <w:sz w:val="24"/>
-          <w:szCs w:val="20"/>
-          <w:lang w:val="en-US"/>
-        </w:rPr>
-        <w:t>UML book</w:t>
-      </w:r>
-      <w:r>
-        <w:rPr>
-          <w:rFonts w:asciiTheme="majorBidi" w:eastAsia="Times New Roman" w:hAnsiTheme="majorBidi" w:cstheme="majorBidi"/>
-          <w:sz w:val="24"/>
-          <w:szCs w:val="20"/>
-          <w:lang w:val="en-US"/>
-        </w:rPr>
-        <w:t>]</w:t>
+        <w:keepNext/>
+        <w:keepLines/>
+        <w:numPr>
+          <w:ilvl w:val="1"/>
+          <w:numId w:val="0"/>
+        </w:numPr>
+        <w:spacing w:before="280" w:after="280" w:line="240" w:lineRule="atLeast"/>
+        <w:jc w:val="center"/>
+        <w:outlineLvl w:val="1"/>
+        <w:rPr>
+          <w:rFonts w:asciiTheme="majorBidi" w:eastAsia="Times New Roman" w:hAnsiTheme="majorBidi" w:cstheme="majorBidi"/>
+          <w:b/>
+          <w:sz w:val="28"/>
+          <w:szCs w:val="20"/>
+          <w:lang w:val="en-US"/>
+        </w:rPr>
+      </w:pPr>
+      <w:r>
+        <w:rPr>
+          <w:rFonts w:asciiTheme="majorBidi" w:eastAsia="Times New Roman" w:hAnsiTheme="majorBidi" w:cstheme="majorBidi"/>
+          <w:b/>
+          <w:noProof/>
+          <w:sz w:val="28"/>
+          <w:szCs w:val="20"/>
+          <w:lang w:val="en-US"/>
+        </w:rPr>
+        <w:drawing>
+          <wp:inline distT="0" distB="0" distL="0" distR="0" wp14:anchorId="7153216D" wp14:editId="39018AD1">
+            <wp:extent cx="5054600" cy="4140200"/>
+            <wp:effectExtent l="0" t="0" r="0" b="0"/>
+            <wp:docPr id="2" name="Picture 2"/>
+            <wp:cNvGraphicFramePr>
+              <a:graphicFrameLocks xmlns:a="http://schemas.openxmlformats.org/drawingml/2006/main" noChangeAspect="1"/>
+            </wp:cNvGraphicFramePr>
+            <a:graphic xmlns:a="http://schemas.openxmlformats.org/drawingml/2006/main">
+              <a:graphicData uri="http://schemas.openxmlformats.org/drawingml/2006/picture">
+                <pic:pic xmlns:pic="http://schemas.openxmlformats.org/drawingml/2006/picture">
+                  <pic:nvPicPr>
+                    <pic:cNvPr id="2" name="UseCaseDiagram.jpg"/>
+                    <pic:cNvPicPr/>
+                  </pic:nvPicPr>
+                  <pic:blipFill>
+                    <a:blip r:embed="rId12">
+                      <a:extLst>
+                        <a:ext uri="{28A0092B-C50C-407E-A947-70E740481C1C}">
+                          <a14:useLocalDpi xmlns:a14="http://schemas.microsoft.com/office/drawing/2010/main" val="0"/>
+                        </a:ext>
+                      </a:extLst>
+                    </a:blip>
+                    <a:stretch>
+                      <a:fillRect/>
+                    </a:stretch>
+                  </pic:blipFill>
+                  <pic:spPr>
+                    <a:xfrm>
+                      <a:off x="0" y="0"/>
+                      <a:ext cx="5060019" cy="4144639"/>
+                    </a:xfrm>
+                    <a:prstGeom prst="rect">
+                      <a:avLst/>
+                    </a:prstGeom>
+                  </pic:spPr>
+                </pic:pic>
+              </a:graphicData>
+            </a:graphic>
+          </wp:inline>
+        </w:drawing>
       </w:r>
     </w:p>
     <w:p>
@@ -5346,6 +5189,7 @@
           <w:szCs w:val="20"/>
           <w:lang w:val="en-US"/>
         </w:rPr>
+        <w:lastRenderedPageBreak/>
         <w:t xml:space="preserve">Table </w:t>
       </w:r>
       <w:r>
@@ -5583,7 +5427,16 @@
                 <w:rFonts w:asciiTheme="majorBidi" w:hAnsiTheme="majorBidi" w:cstheme="majorBidi"/>
                 <w:sz w:val="24"/>
               </w:rPr>
-              <w:t>[An actor is a person or other entity external to the software system being specified who interacts with the system and performs use cases to accomplish tasks.] e.g.</w:t>
+              <w:t>[An actor is a person or other entity external to the software system being specified who intera</w:t>
+            </w:r>
+            <w:bookmarkStart w:id="20" w:name="_GoBack"/>
+            <w:bookmarkEnd w:id="20"/>
+            <w:r>
+              <w:rPr>
+                <w:rFonts w:asciiTheme="majorBidi" w:hAnsiTheme="majorBidi" w:cstheme="majorBidi"/>
+                <w:sz w:val="24"/>
+              </w:rPr>
+              <w:t>cts with the system and performs use cases to accomplish tasks.] e.g.</w:t>
             </w:r>
           </w:p>
           <w:tbl>
@@ -5750,7 +5603,6 @@
                 <w:rFonts w:asciiTheme="majorBidi" w:hAnsiTheme="majorBidi" w:cstheme="majorBidi"/>
                 <w:b/>
               </w:rPr>
-              <w:lastRenderedPageBreak/>
               <w:t>Description:</w:t>
             </w:r>
           </w:p>
@@ -6131,23 +5983,7 @@
                 <w:rFonts w:asciiTheme="majorBidi" w:hAnsiTheme="majorBidi" w:cstheme="majorBidi"/>
                 <w:sz w:val="24"/>
               </w:rPr>
-              <w:t>1. Patron asks to view menu for a specific date. (</w:t>
-            </w:r>
-            <w:proofErr w:type="gramStart"/>
-            <w:r>
-              <w:rPr>
-                <w:rFonts w:asciiTheme="majorBidi" w:hAnsiTheme="majorBidi" w:cstheme="majorBidi"/>
-                <w:sz w:val="24"/>
-              </w:rPr>
-              <w:t>see</w:t>
-            </w:r>
-            <w:proofErr w:type="gramEnd"/>
-            <w:r>
-              <w:rPr>
-                <w:rFonts w:asciiTheme="majorBidi" w:hAnsiTheme="majorBidi" w:cstheme="majorBidi"/>
-                <w:sz w:val="24"/>
-              </w:rPr>
-              <w:t xml:space="preserve"> 1.0. E1, 1.0.E2)</w:t>
+              <w:t>1. Patron asks to view menu for a specific date. (see 1.0. E1, 1.0.E2)</w:t>
             </w:r>
           </w:p>
           <w:p>
@@ -6467,23 +6303,8 @@
                 <w:rFonts w:asciiTheme="majorBidi" w:hAnsiTheme="majorBidi" w:cstheme="majorBidi"/>
                 <w:sz w:val="24"/>
               </w:rPr>
-              <w:t>1. Patron requests a specified number of identical meals. (</w:t>
-            </w:r>
-            <w:proofErr w:type="gramStart"/>
-            <w:r>
-              <w:rPr>
-                <w:rFonts w:asciiTheme="majorBidi" w:hAnsiTheme="majorBidi" w:cstheme="majorBidi"/>
-                <w:sz w:val="24"/>
-              </w:rPr>
-              <w:t>see</w:t>
-            </w:r>
-            <w:proofErr w:type="gramEnd"/>
-            <w:r>
-              <w:rPr>
-                <w:rFonts w:asciiTheme="majorBidi" w:hAnsiTheme="majorBidi" w:cstheme="majorBidi"/>
-                <w:sz w:val="24"/>
-              </w:rPr>
-              <w:t xml:space="preserve"> 1.1. E1)</w:t>
+              <w:lastRenderedPageBreak/>
+              <w:t>1. Patron requests a specified number of identical meals. (see 1.1. E1)</w:t>
             </w:r>
           </w:p>
           <w:p>
@@ -6605,6 +6426,7 @@
                 <w:rFonts w:asciiTheme="majorBidi" w:hAnsiTheme="majorBidi" w:cstheme="majorBidi"/>
                 <w:b/>
               </w:rPr>
+              <w:lastRenderedPageBreak/>
               <w:t>Exceptions:</w:t>
             </w:r>
           </w:p>
@@ -6670,7 +6492,6 @@
                 <w:rFonts w:asciiTheme="majorBidi" w:hAnsiTheme="majorBidi" w:cstheme="majorBidi"/>
                 <w:sz w:val="24"/>
               </w:rPr>
-              <w:lastRenderedPageBreak/>
               <w:t>2a. If Patron cancels the meal ordering process, then COS terminates use case.</w:t>
             </w:r>
           </w:p>
@@ -6871,7 +6692,6 @@
                 <w:rFonts w:asciiTheme="majorBidi" w:hAnsiTheme="majorBidi" w:cstheme="majorBidi"/>
                 <w:b/>
               </w:rPr>
-              <w:lastRenderedPageBreak/>
               <w:t>Business Rules</w:t>
             </w:r>
           </w:p>
@@ -7041,21 +6861,12 @@
                 <w:sz w:val="24"/>
               </w:rPr>
             </w:pPr>
-            <w:proofErr w:type="gramStart"/>
             <w:r>
               <w:rPr>
                 <w:rFonts w:asciiTheme="majorBidi" w:hAnsiTheme="majorBidi" w:cstheme="majorBidi"/>
                 <w:sz w:val="24"/>
               </w:rPr>
-              <w:t>e.g.</w:t>
-            </w:r>
-            <w:proofErr w:type="gramEnd"/>
-            <w:r>
-              <w:rPr>
-                <w:rFonts w:asciiTheme="majorBidi" w:hAnsiTheme="majorBidi" w:cstheme="majorBidi"/>
-                <w:sz w:val="24"/>
-              </w:rPr>
-              <w:t xml:space="preserve"> Assume that 15 percent of Patrons will order the daily special (Source: previous 6 months of cafeteria data). </w:t>
+              <w:t xml:space="preserve">e.g. Assume that 15 percent of Patrons will order the daily special (Source: previous 6 months of cafeteria data). </w:t>
             </w:r>
           </w:p>
         </w:tc>
@@ -7076,10 +6887,10 @@
           <w:lang w:val="en-US"/>
         </w:rPr>
       </w:pPr>
-      <w:bookmarkStart w:id="20" w:name="_Toc518865265"/>
-      <w:bookmarkStart w:id="21" w:name="_Toc519128730"/>
-      <w:bookmarkStart w:id="22" w:name="_Toc464735240"/>
-      <w:bookmarkStart w:id="23" w:name="_Toc456598593"/>
+      <w:bookmarkStart w:id="21" w:name="_Toc518865265"/>
+      <w:bookmarkStart w:id="22" w:name="_Toc519128730"/>
+      <w:bookmarkStart w:id="23" w:name="_Toc464735240"/>
+      <w:bookmarkStart w:id="24" w:name="_Toc456598593"/>
       <w:r>
         <w:rPr>
           <w:rFonts w:asciiTheme="majorBidi" w:eastAsia="Times New Roman" w:hAnsiTheme="majorBidi" w:cstheme="majorBidi"/>
@@ -7091,8 +6902,8 @@
         </w:rPr>
         <w:t>Functional Requirements</w:t>
       </w:r>
-      <w:bookmarkEnd w:id="20"/>
       <w:bookmarkEnd w:id="21"/>
+      <w:bookmarkEnd w:id="22"/>
     </w:p>
     <w:p>
       <w:pPr>
@@ -7115,7 +6926,17 @@
           <w:szCs w:val="20"/>
           <w:lang w:val="en-US"/>
         </w:rPr>
-        <w:t>This section describes the functional requirements of the system expressed in natural language style. This section is typically organized by feature as system feature name and specific functional requirements associated with this feature. It is just one possible way to arrange them. Other organizational options include arranging functional requirements by use case, process flow, mode of operation, user class, stimulus, and response depend what kind of technique which has been used to understand functional requirements. Hierarchical combinations of these elements are also possible, such as use cases within user classes. For further detail see Chapter 10 “Documenting the requirements”. Let consider feature scheme as an example.</w:t>
+        <w:t xml:space="preserve">This section describes the functional requirements of the system expressed in natural language style. This section is typically organized by feature as system feature name and specific functional requirements associated with this feature. It is just one possible way to arrange them. Other organizational options include arranging functional requirements by use case, process flow, mode of operation, user class, stimulus, and response depend what kind of technique which has been used to understand functional requirements. Hierarchical combinations of these elements are also </w:t>
+      </w:r>
+      <w:r>
+        <w:rPr>
+          <w:rFonts w:asciiTheme="majorBidi" w:eastAsia="Times New Roman" w:hAnsiTheme="majorBidi" w:cstheme="majorBidi"/>
+          <w:sz w:val="24"/>
+          <w:szCs w:val="20"/>
+          <w:lang w:val="en-US"/>
+        </w:rPr>
+        <w:lastRenderedPageBreak/>
+        <w:t>possible, such as use cases within user classes. For further detail see Chapter 10 “Documenting the requirements”. Let consider feature scheme as an example.</w:t>
       </w:r>
     </w:p>
     <w:p>
@@ -7136,8 +6957,8 @@
           <w:lang w:val="en-US"/>
         </w:rPr>
       </w:pPr>
-      <w:bookmarkStart w:id="24" w:name="_Toc518865266"/>
-      <w:bookmarkStart w:id="25" w:name="_Toc519128731"/>
+      <w:bookmarkStart w:id="25" w:name="_Toc518865266"/>
+      <w:bookmarkStart w:id="26" w:name="_Toc519128731"/>
       <w:r>
         <w:rPr>
           <w:rFonts w:asciiTheme="majorBidi" w:eastAsia="Times New Roman" w:hAnsiTheme="majorBidi" w:cstheme="majorBidi"/>
@@ -7148,8 +6969,8 @@
         </w:rPr>
         <w:t>Functional Requirement X</w:t>
       </w:r>
-      <w:bookmarkEnd w:id="24"/>
       <w:bookmarkEnd w:id="25"/>
+      <w:bookmarkEnd w:id="26"/>
     </w:p>
     <w:p>
       <w:pPr>
@@ -7172,17 +6993,7 @@
           <w:szCs w:val="20"/>
           <w:lang w:val="en-US"/>
         </w:rPr>
-        <w:t xml:space="preserve">Itemize the specific functional requirements associated with each feature. These are the software capabilities that must be implemented for the user to carry out the feature’s services or to perform </w:t>
-      </w:r>
-      <w:r>
-        <w:rPr>
-          <w:rFonts w:asciiTheme="majorBidi" w:eastAsia="Times New Roman" w:hAnsiTheme="majorBidi" w:cstheme="majorBidi"/>
-          <w:sz w:val="24"/>
-          <w:szCs w:val="20"/>
-          <w:lang w:val="en-US"/>
-        </w:rPr>
-        <w:lastRenderedPageBreak/>
-        <w:t>a use case. Describe how the product should respond to anticipated error conditions and to invalid inputs and actions. Uniquely label each functional requirement, as described earlier. You can create multiple attributes for each functional requirement, such as rationale, source, dependencies etc. The following template is required to write functional requirements. For further detail see Chapter 11” Writing excellent requirements”.</w:t>
+        <w:t>Itemize the specific functional requirements associated with each feature. These are the software capabilities that must be implemented for the user to carry out the feature’s services or to perform a use case. Describe how the product should respond to anticipated error conditions and to invalid inputs and actions. Uniquely label each functional requirement, as described earlier. You can create multiple attributes for each functional requirement, such as rationale, source, dependencies etc. The following template is required to write functional requirements. For further detail see Chapter 11” Writing excellent requirements”.</w:t>
       </w:r>
     </w:p>
     <w:p>
@@ -7830,7 +7641,7 @@
         </w:tc>
       </w:tr>
     </w:tbl>
-    <w:bookmarkEnd w:id="22"/>
+    <w:bookmarkEnd w:id="23"/>
     <w:p>
       <w:pPr>
         <w:keepNext/>
@@ -7901,8 +7712,8 @@
           <w:lang w:val="en-US"/>
         </w:rPr>
       </w:pPr>
-      <w:bookmarkStart w:id="26" w:name="_Toc518865269"/>
-      <w:bookmarkStart w:id="27" w:name="_Toc519128733"/>
+      <w:bookmarkStart w:id="27" w:name="_Toc518865269"/>
+      <w:bookmarkStart w:id="28" w:name="_Toc519128733"/>
       <w:r>
         <w:rPr>
           <w:rFonts w:asciiTheme="majorBidi" w:eastAsia="Times New Roman" w:hAnsiTheme="majorBidi" w:cstheme="majorBidi"/>
@@ -7911,10 +7722,11 @@
           <w:szCs w:val="20"/>
           <w:lang w:val="en-US"/>
         </w:rPr>
+        <w:lastRenderedPageBreak/>
         <w:t>Usability</w:t>
       </w:r>
-      <w:bookmarkEnd w:id="26"/>
       <w:bookmarkEnd w:id="27"/>
+      <w:bookmarkEnd w:id="28"/>
     </w:p>
     <w:p>
       <w:pPr>
@@ -7993,7 +7805,6 @@
           <w:szCs w:val="20"/>
           <w:lang w:val="en-US"/>
         </w:rPr>
-        <w:lastRenderedPageBreak/>
         <w:t>USE-1: The COS shall allow a user to retrieve the previous meal ordered with a single interaction.</w:t>
       </w:r>
     </w:p>
@@ -8016,8 +7827,8 @@
           <w:lang w:val="en-US"/>
         </w:rPr>
       </w:pPr>
-      <w:bookmarkStart w:id="28" w:name="_Toc518865270"/>
-      <w:bookmarkStart w:id="29" w:name="_Toc519128734"/>
+      <w:bookmarkStart w:id="29" w:name="_Toc518865270"/>
+      <w:bookmarkStart w:id="30" w:name="_Toc519128734"/>
       <w:r>
         <w:rPr>
           <w:rFonts w:asciiTheme="majorBidi" w:eastAsia="Times New Roman" w:hAnsiTheme="majorBidi" w:cstheme="majorBidi"/>
@@ -8028,8 +7839,8 @@
         </w:rPr>
         <w:t>Performance</w:t>
       </w:r>
-      <w:bookmarkEnd w:id="28"/>
       <w:bookmarkEnd w:id="29"/>
+      <w:bookmarkEnd w:id="30"/>
     </w:p>
     <w:p>
       <w:pPr>
@@ -8137,9 +7948,9 @@
           <w:lang w:val="en-US"/>
         </w:rPr>
       </w:pPr>
-      <w:bookmarkStart w:id="30" w:name="_Toc518865257"/>
-      <w:bookmarkStart w:id="31" w:name="_Toc519128741"/>
-      <w:bookmarkEnd w:id="23"/>
+      <w:bookmarkStart w:id="31" w:name="_Toc518865257"/>
+      <w:bookmarkStart w:id="32" w:name="_Toc519128741"/>
+      <w:bookmarkEnd w:id="24"/>
       <w:r>
         <w:rPr>
           <w:rFonts w:asciiTheme="majorBidi" w:eastAsia="Times New Roman" w:hAnsiTheme="majorBidi" w:cstheme="majorBidi"/>
@@ -8151,8 +7962,8 @@
         </w:rPr>
         <w:t>References</w:t>
       </w:r>
-      <w:bookmarkEnd w:id="30"/>
       <w:bookmarkEnd w:id="31"/>
+      <w:bookmarkEnd w:id="32"/>
     </w:p>
     <w:p>
       <w:pPr>
@@ -8177,7 +7988,7 @@
       </w:r>
     </w:p>
     <w:sectPr>
-      <w:footerReference w:type="default" r:id="rId12"/>
+      <w:footerReference w:type="default" r:id="rId13"/>
       <w:pgSz w:w="12240" w:h="15840" w:code="1"/>
       <w:pgMar w:top="1440" w:right="1440" w:bottom="1440" w:left="1440" w:header="720" w:footer="720" w:gutter="0"/>
       <w:cols w:space="720"/>
@@ -8187,7 +7998,7 @@
 </file>
 
 <file path=word/endnotes.xml><?xml version="1.0" encoding="utf-8"?>
-<w:endnotes xmlns:wpc="http://schemas.microsoft.com/office/word/2010/wordprocessingCanvas" xmlns:cx="http://schemas.microsoft.com/office/drawing/2014/chartex" xmlns:cx1="http://schemas.microsoft.com/office/drawing/2015/9/8/chartex" xmlns:cx2="http://schemas.microsoft.com/office/drawing/2015/10/21/chartex" xmlns:cx3="http://schemas.microsoft.com/office/drawing/2016/5/9/chartex" xmlns:cx4="http://schemas.microsoft.com/office/drawing/2016/5/10/chartex" xmlns:cx5="http://schemas.microsoft.com/office/drawing/2016/5/11/chartex" xmlns:cx6="http://schemas.microsoft.com/office/drawing/2016/5/12/chartex" xmlns:cx7="http://schemas.microsoft.com/office/drawing/2016/5/13/chartex" xmlns:cx8="http://schemas.microsoft.com/office/drawing/2016/5/14/chartex" xmlns:mc="http://schemas.openxmlformats.org/markup-compatibility/2006" xmlns:aink="http://schemas.microsoft.com/office/drawing/2016/ink" xmlns:am3d="http://schemas.microsoft.com/office/drawing/2017/model3d" xmlns:o="urn:schemas-microsoft-com:office:office" xmlns:oel="http://schemas.microsoft.com/office/2019/extlst" xmlns:r="http://schemas.openxmlformats.org/officeDocument/2006/relationships" xmlns:m="http://schemas.openxmlformats.org/officeDocument/2006/math" xmlns:v="urn:schemas-microsoft-com:vml" xmlns:wp14="http://schemas.microsoft.com/office/word/2010/wordprocessingDrawing" xmlns:wp="http://schemas.openxmlformats.org/drawingml/2006/wordprocessingDrawing" xmlns:w10="urn:schemas-microsoft-com:office:word" xmlns:w="http://schemas.openxmlformats.org/wordprocessingml/2006/main" xmlns:w14="http://schemas.microsoft.com/office/word/2010/wordml" xmlns:w15="http://schemas.microsoft.com/office/word/2012/wordml" xmlns:w16cex="http://schemas.microsoft.com/office/word/2018/wordml/cex" xmlns:w16cid="http://schemas.microsoft.com/office/word/2016/wordml/cid" xmlns:w16="http://schemas.microsoft.com/office/word/2018/wordml" xmlns:w16sdtdh="http://schemas.microsoft.com/office/word/2020/wordml/sdtdatahash" xmlns:w16se="http://schemas.microsoft.com/office/word/2015/wordml/symex" xmlns:wpg="http://schemas.microsoft.com/office/word/2010/wordprocessingGroup" xmlns:wpi="http://schemas.microsoft.com/office/word/2010/wordprocessingInk" xmlns:wne="http://schemas.microsoft.com/office/word/2006/wordml" xmlns:wps="http://schemas.microsoft.com/office/word/2010/wordprocessingShape" mc:Ignorable="w14 w15 w16se w16cid w16 w16cex w16sdtdh wp14">
+<w:endnotes xmlns:wpc="http://schemas.microsoft.com/office/word/2010/wordprocessingCanvas" xmlns:cx="http://schemas.microsoft.com/office/drawing/2014/chartex" xmlns:mc="http://schemas.openxmlformats.org/markup-compatibility/2006" xmlns:o="urn:schemas-microsoft-com:office:office" xmlns:r="http://schemas.openxmlformats.org/officeDocument/2006/relationships" xmlns:m="http://schemas.openxmlformats.org/officeDocument/2006/math" xmlns:v="urn:schemas-microsoft-com:vml" xmlns:wp14="http://schemas.microsoft.com/office/word/2010/wordprocessingDrawing" xmlns:wp="http://schemas.openxmlformats.org/drawingml/2006/wordprocessingDrawing" xmlns:w10="urn:schemas-microsoft-com:office:word" xmlns:w="http://schemas.openxmlformats.org/wordprocessingml/2006/main" xmlns:w14="http://schemas.microsoft.com/office/word/2010/wordml" xmlns:w15="http://schemas.microsoft.com/office/word/2012/wordml" xmlns:w16se="http://schemas.microsoft.com/office/word/2015/wordml/symex" xmlns:wpg="http://schemas.microsoft.com/office/word/2010/wordprocessingGroup" xmlns:wpi="http://schemas.microsoft.com/office/word/2010/wordprocessingInk" xmlns:wne="http://schemas.microsoft.com/office/word/2006/wordml" xmlns:wps="http://schemas.microsoft.com/office/word/2010/wordprocessingShape" mc:Ignorable="w14 w15 w16se wp14">
   <w:endnote w:type="separator" w:id="-1">
     <w:p>
       <w:pPr>
@@ -8212,7 +8023,7 @@
 </file>
 
 <file path=word/footer1.xml><?xml version="1.0" encoding="utf-8"?>
-<w:ftr xmlns:wpc="http://schemas.microsoft.com/office/word/2010/wordprocessingCanvas" xmlns:cx="http://schemas.microsoft.com/office/drawing/2014/chartex" xmlns:cx1="http://schemas.microsoft.com/office/drawing/2015/9/8/chartex" xmlns:cx2="http://schemas.microsoft.com/office/drawing/2015/10/21/chartex" xmlns:cx3="http://schemas.microsoft.com/office/drawing/2016/5/9/chartex" xmlns:cx4="http://schemas.microsoft.com/office/drawing/2016/5/10/chartex" xmlns:cx5="http://schemas.microsoft.com/office/drawing/2016/5/11/chartex" xmlns:cx6="http://schemas.microsoft.com/office/drawing/2016/5/12/chartex" xmlns:cx7="http://schemas.microsoft.com/office/drawing/2016/5/13/chartex" xmlns:cx8="http://schemas.microsoft.com/office/drawing/2016/5/14/chartex" xmlns:mc="http://schemas.openxmlformats.org/markup-compatibility/2006" xmlns:aink="http://schemas.microsoft.com/office/drawing/2016/ink" xmlns:am3d="http://schemas.microsoft.com/office/drawing/2017/model3d" xmlns:o="urn:schemas-microsoft-com:office:office" xmlns:oel="http://schemas.microsoft.com/office/2019/extlst" xmlns:r="http://schemas.openxmlformats.org/officeDocument/2006/relationships" xmlns:m="http://schemas.openxmlformats.org/officeDocument/2006/math" xmlns:v="urn:schemas-microsoft-com:vml" xmlns:wp14="http://schemas.microsoft.com/office/word/2010/wordprocessingDrawing" xmlns:wp="http://schemas.openxmlformats.org/drawingml/2006/wordprocessingDrawing" xmlns:w10="urn:schemas-microsoft-com:office:word" xmlns:w="http://schemas.openxmlformats.org/wordprocessingml/2006/main" xmlns:w14="http://schemas.microsoft.com/office/word/2010/wordml" xmlns:w15="http://schemas.microsoft.com/office/word/2012/wordml" xmlns:w16cex="http://schemas.microsoft.com/office/word/2018/wordml/cex" xmlns:w16cid="http://schemas.microsoft.com/office/word/2016/wordml/cid" xmlns:w16="http://schemas.microsoft.com/office/word/2018/wordml" xmlns:w16sdtdh="http://schemas.microsoft.com/office/word/2020/wordml/sdtdatahash" xmlns:w16se="http://schemas.microsoft.com/office/word/2015/wordml/symex" xmlns:wpg="http://schemas.microsoft.com/office/word/2010/wordprocessingGroup" xmlns:wpi="http://schemas.microsoft.com/office/word/2010/wordprocessingInk" xmlns:wne="http://schemas.microsoft.com/office/word/2006/wordml" xmlns:wps="http://schemas.microsoft.com/office/word/2010/wordprocessingShape" mc:Ignorable="w14 w15 w16se w16cid w16 w16cex w16sdtdh wp14">
+<w:ftr xmlns:wpc="http://schemas.microsoft.com/office/word/2010/wordprocessingCanvas" xmlns:cx="http://schemas.microsoft.com/office/drawing/2014/chartex" xmlns:mc="http://schemas.openxmlformats.org/markup-compatibility/2006" xmlns:o="urn:schemas-microsoft-com:office:office" xmlns:r="http://schemas.openxmlformats.org/officeDocument/2006/relationships" xmlns:m="http://schemas.openxmlformats.org/officeDocument/2006/math" xmlns:v="urn:schemas-microsoft-com:vml" xmlns:wp14="http://schemas.microsoft.com/office/word/2010/wordprocessingDrawing" xmlns:wp="http://schemas.openxmlformats.org/drawingml/2006/wordprocessingDrawing" xmlns:w10="urn:schemas-microsoft-com:office:word" xmlns:w="http://schemas.openxmlformats.org/wordprocessingml/2006/main" xmlns:w14="http://schemas.microsoft.com/office/word/2010/wordml" xmlns:w15="http://schemas.microsoft.com/office/word/2012/wordml" xmlns:w16se="http://schemas.microsoft.com/office/word/2015/wordml/symex" xmlns:wpg="http://schemas.microsoft.com/office/word/2010/wordprocessingGroup" xmlns:wpi="http://schemas.microsoft.com/office/word/2010/wordprocessingInk" xmlns:wne="http://schemas.microsoft.com/office/word/2006/wordml" xmlns:wps="http://schemas.microsoft.com/office/word/2010/wordprocessingShape" mc:Ignorable="w14 w15 w16se wp14">
   <w:p>
     <w:pPr>
       <w:pStyle w:val="Footer"/>
@@ -8222,7 +8033,7 @@
 </file>
 
 <file path=word/footer2.xml><?xml version="1.0" encoding="utf-8"?>
-<w:ftr xmlns:wpc="http://schemas.microsoft.com/office/word/2010/wordprocessingCanvas" xmlns:cx="http://schemas.microsoft.com/office/drawing/2014/chartex" xmlns:cx1="http://schemas.microsoft.com/office/drawing/2015/9/8/chartex" xmlns:cx2="http://schemas.microsoft.com/office/drawing/2015/10/21/chartex" xmlns:cx3="http://schemas.microsoft.com/office/drawing/2016/5/9/chartex" xmlns:cx4="http://schemas.microsoft.com/office/drawing/2016/5/10/chartex" xmlns:cx5="http://schemas.microsoft.com/office/drawing/2016/5/11/chartex" xmlns:cx6="http://schemas.microsoft.com/office/drawing/2016/5/12/chartex" xmlns:cx7="http://schemas.microsoft.com/office/drawing/2016/5/13/chartex" xmlns:cx8="http://schemas.microsoft.com/office/drawing/2016/5/14/chartex" xmlns:mc="http://schemas.openxmlformats.org/markup-compatibility/2006" xmlns:aink="http://schemas.microsoft.com/office/drawing/2016/ink" xmlns:am3d="http://schemas.microsoft.com/office/drawing/2017/model3d" xmlns:o="urn:schemas-microsoft-com:office:office" xmlns:oel="http://schemas.microsoft.com/office/2019/extlst" xmlns:r="http://schemas.openxmlformats.org/officeDocument/2006/relationships" xmlns:m="http://schemas.openxmlformats.org/officeDocument/2006/math" xmlns:v="urn:schemas-microsoft-com:vml" xmlns:wp14="http://schemas.microsoft.com/office/word/2010/wordprocessingDrawing" xmlns:wp="http://schemas.openxmlformats.org/drawingml/2006/wordprocessingDrawing" xmlns:w10="urn:schemas-microsoft-com:office:word" xmlns:w="http://schemas.openxmlformats.org/wordprocessingml/2006/main" xmlns:w14="http://schemas.microsoft.com/office/word/2010/wordml" xmlns:w15="http://schemas.microsoft.com/office/word/2012/wordml" xmlns:w16cex="http://schemas.microsoft.com/office/word/2018/wordml/cex" xmlns:w16cid="http://schemas.microsoft.com/office/word/2016/wordml/cid" xmlns:w16="http://schemas.microsoft.com/office/word/2018/wordml" xmlns:w16sdtdh="http://schemas.microsoft.com/office/word/2020/wordml/sdtdatahash" xmlns:w16se="http://schemas.microsoft.com/office/word/2015/wordml/symex" xmlns:wpg="http://schemas.microsoft.com/office/word/2010/wordprocessingGroup" xmlns:wpi="http://schemas.microsoft.com/office/word/2010/wordprocessingInk" xmlns:wne="http://schemas.microsoft.com/office/word/2006/wordml" xmlns:wps="http://schemas.microsoft.com/office/word/2010/wordprocessingShape" mc:Ignorable="w14 w15 w16se w16cid w16 w16cex w16sdtdh wp14">
+<w:ftr xmlns:wpc="http://schemas.microsoft.com/office/word/2010/wordprocessingCanvas" xmlns:cx="http://schemas.microsoft.com/office/drawing/2014/chartex" xmlns:mc="http://schemas.openxmlformats.org/markup-compatibility/2006" xmlns:o="urn:schemas-microsoft-com:office:office" xmlns:r="http://schemas.openxmlformats.org/officeDocument/2006/relationships" xmlns:m="http://schemas.openxmlformats.org/officeDocument/2006/math" xmlns:v="urn:schemas-microsoft-com:vml" xmlns:wp14="http://schemas.microsoft.com/office/word/2010/wordprocessingDrawing" xmlns:wp="http://schemas.openxmlformats.org/drawingml/2006/wordprocessingDrawing" xmlns:w10="urn:schemas-microsoft-com:office:word" xmlns:w="http://schemas.openxmlformats.org/wordprocessingml/2006/main" xmlns:w14="http://schemas.microsoft.com/office/word/2010/wordml" xmlns:w15="http://schemas.microsoft.com/office/word/2012/wordml" xmlns:w16se="http://schemas.microsoft.com/office/word/2015/wordml/symex" xmlns:wpg="http://schemas.microsoft.com/office/word/2010/wordprocessingGroup" xmlns:wpi="http://schemas.microsoft.com/office/word/2010/wordprocessingInk" xmlns:wne="http://schemas.microsoft.com/office/word/2006/wordml" xmlns:wps="http://schemas.microsoft.com/office/word/2010/wordprocessingShape" mc:Ignorable="w14 w15 w16se wp14">
   <w:sdt>
     <w:sdtPr>
       <w:id w:val="-361207596"/>
@@ -8275,7 +8086,7 @@
 </file>
 
 <file path=word/footer3.xml><?xml version="1.0" encoding="utf-8"?>
-<w:ftr xmlns:wpc="http://schemas.microsoft.com/office/word/2010/wordprocessingCanvas" xmlns:cx="http://schemas.microsoft.com/office/drawing/2014/chartex" xmlns:cx1="http://schemas.microsoft.com/office/drawing/2015/9/8/chartex" xmlns:cx2="http://schemas.microsoft.com/office/drawing/2015/10/21/chartex" xmlns:cx3="http://schemas.microsoft.com/office/drawing/2016/5/9/chartex" xmlns:cx4="http://schemas.microsoft.com/office/drawing/2016/5/10/chartex" xmlns:cx5="http://schemas.microsoft.com/office/drawing/2016/5/11/chartex" xmlns:cx6="http://schemas.microsoft.com/office/drawing/2016/5/12/chartex" xmlns:cx7="http://schemas.microsoft.com/office/drawing/2016/5/13/chartex" xmlns:cx8="http://schemas.microsoft.com/office/drawing/2016/5/14/chartex" xmlns:mc="http://schemas.openxmlformats.org/markup-compatibility/2006" xmlns:aink="http://schemas.microsoft.com/office/drawing/2016/ink" xmlns:am3d="http://schemas.microsoft.com/office/drawing/2017/model3d" xmlns:o="urn:schemas-microsoft-com:office:office" xmlns:oel="http://schemas.microsoft.com/office/2019/extlst" xmlns:r="http://schemas.openxmlformats.org/officeDocument/2006/relationships" xmlns:m="http://schemas.openxmlformats.org/officeDocument/2006/math" xmlns:v="urn:schemas-microsoft-com:vml" xmlns:wp14="http://schemas.microsoft.com/office/word/2010/wordprocessingDrawing" xmlns:wp="http://schemas.openxmlformats.org/drawingml/2006/wordprocessingDrawing" xmlns:w10="urn:schemas-microsoft-com:office:word" xmlns:w="http://schemas.openxmlformats.org/wordprocessingml/2006/main" xmlns:w14="http://schemas.microsoft.com/office/word/2010/wordml" xmlns:w15="http://schemas.microsoft.com/office/word/2012/wordml" xmlns:w16cex="http://schemas.microsoft.com/office/word/2018/wordml/cex" xmlns:w16cid="http://schemas.microsoft.com/office/word/2016/wordml/cid" xmlns:w16="http://schemas.microsoft.com/office/word/2018/wordml" xmlns:w16sdtdh="http://schemas.microsoft.com/office/word/2020/wordml/sdtdatahash" xmlns:w16se="http://schemas.microsoft.com/office/word/2015/wordml/symex" xmlns:wpg="http://schemas.microsoft.com/office/word/2010/wordprocessingGroup" xmlns:wpi="http://schemas.microsoft.com/office/word/2010/wordprocessingInk" xmlns:wne="http://schemas.microsoft.com/office/word/2006/wordml" xmlns:wps="http://schemas.microsoft.com/office/word/2010/wordprocessingShape" mc:Ignorable="w14 w15 w16se w16cid w16 w16cex w16sdtdh wp14">
+<w:ftr xmlns:wpc="http://schemas.microsoft.com/office/word/2010/wordprocessingCanvas" xmlns:cx="http://schemas.microsoft.com/office/drawing/2014/chartex" xmlns:mc="http://schemas.openxmlformats.org/markup-compatibility/2006" xmlns:o="urn:schemas-microsoft-com:office:office" xmlns:r="http://schemas.openxmlformats.org/officeDocument/2006/relationships" xmlns:m="http://schemas.openxmlformats.org/officeDocument/2006/math" xmlns:v="urn:schemas-microsoft-com:vml" xmlns:wp14="http://schemas.microsoft.com/office/word/2010/wordprocessingDrawing" xmlns:wp="http://schemas.openxmlformats.org/drawingml/2006/wordprocessingDrawing" xmlns:w10="urn:schemas-microsoft-com:office:word" xmlns:w="http://schemas.openxmlformats.org/wordprocessingml/2006/main" xmlns:w14="http://schemas.microsoft.com/office/word/2010/wordml" xmlns:w15="http://schemas.microsoft.com/office/word/2012/wordml" xmlns:w16se="http://schemas.microsoft.com/office/word/2015/wordml/symex" xmlns:wpg="http://schemas.microsoft.com/office/word/2010/wordprocessingGroup" xmlns:wpi="http://schemas.microsoft.com/office/word/2010/wordprocessingInk" xmlns:wne="http://schemas.microsoft.com/office/word/2006/wordml" xmlns:wps="http://schemas.microsoft.com/office/word/2010/wordprocessingShape" mc:Ignorable="w14 w15 w16se wp14">
   <w:sdt>
     <w:sdtPr>
       <w:id w:val="148332633"/>
@@ -8308,7 +8119,7 @@
           <w:rPr>
             <w:noProof/>
           </w:rPr>
-          <w:t>10</w:t>
+          <w:t>11</w:t>
         </w:r>
         <w:r>
           <w:rPr>
@@ -8328,7 +8139,7 @@
 </file>
 
 <file path=word/footnotes.xml><?xml version="1.0" encoding="utf-8"?>
-<w:footnotes xmlns:wpc="http://schemas.microsoft.com/office/word/2010/wordprocessingCanvas" xmlns:cx="http://schemas.microsoft.com/office/drawing/2014/chartex" xmlns:cx1="http://schemas.microsoft.com/office/drawing/2015/9/8/chartex" xmlns:cx2="http://schemas.microsoft.com/office/drawing/2015/10/21/chartex" xmlns:cx3="http://schemas.microsoft.com/office/drawing/2016/5/9/chartex" xmlns:cx4="http://schemas.microsoft.com/office/drawing/2016/5/10/chartex" xmlns:cx5="http://schemas.microsoft.com/office/drawing/2016/5/11/chartex" xmlns:cx6="http://schemas.microsoft.com/office/drawing/2016/5/12/chartex" xmlns:cx7="http://schemas.microsoft.com/office/drawing/2016/5/13/chartex" xmlns:cx8="http://schemas.microsoft.com/office/drawing/2016/5/14/chartex" xmlns:mc="http://schemas.openxmlformats.org/markup-compatibility/2006" xmlns:aink="http://schemas.microsoft.com/office/drawing/2016/ink" xmlns:am3d="http://schemas.microsoft.com/office/drawing/2017/model3d" xmlns:o="urn:schemas-microsoft-com:office:office" xmlns:oel="http://schemas.microsoft.com/office/2019/extlst" xmlns:r="http://schemas.openxmlformats.org/officeDocument/2006/relationships" xmlns:m="http://schemas.openxmlformats.org/officeDocument/2006/math" xmlns:v="urn:schemas-microsoft-com:vml" xmlns:wp14="http://schemas.microsoft.com/office/word/2010/wordprocessingDrawing" xmlns:wp="http://schemas.openxmlformats.org/drawingml/2006/wordprocessingDrawing" xmlns:w10="urn:schemas-microsoft-com:office:word" xmlns:w="http://schemas.openxmlformats.org/wordprocessingml/2006/main" xmlns:w14="http://schemas.microsoft.com/office/word/2010/wordml" xmlns:w15="http://schemas.microsoft.com/office/word/2012/wordml" xmlns:w16cex="http://schemas.microsoft.com/office/word/2018/wordml/cex" xmlns:w16cid="http://schemas.microsoft.com/office/word/2016/wordml/cid" xmlns:w16="http://schemas.microsoft.com/office/word/2018/wordml" xmlns:w16sdtdh="http://schemas.microsoft.com/office/word/2020/wordml/sdtdatahash" xmlns:w16se="http://schemas.microsoft.com/office/word/2015/wordml/symex" xmlns:wpg="http://schemas.microsoft.com/office/word/2010/wordprocessingGroup" xmlns:wpi="http://schemas.microsoft.com/office/word/2010/wordprocessingInk" xmlns:wne="http://schemas.microsoft.com/office/word/2006/wordml" xmlns:wps="http://schemas.microsoft.com/office/word/2010/wordprocessingShape" mc:Ignorable="w14 w15 w16se w16cid w16 w16cex w16sdtdh wp14">
+<w:footnotes xmlns:wpc="http://schemas.microsoft.com/office/word/2010/wordprocessingCanvas" xmlns:cx="http://schemas.microsoft.com/office/drawing/2014/chartex" xmlns:mc="http://schemas.openxmlformats.org/markup-compatibility/2006" xmlns:o="urn:schemas-microsoft-com:office:office" xmlns:r="http://schemas.openxmlformats.org/officeDocument/2006/relationships" xmlns:m="http://schemas.openxmlformats.org/officeDocument/2006/math" xmlns:v="urn:schemas-microsoft-com:vml" xmlns:wp14="http://schemas.microsoft.com/office/word/2010/wordprocessingDrawing" xmlns:wp="http://schemas.openxmlformats.org/drawingml/2006/wordprocessingDrawing" xmlns:w10="urn:schemas-microsoft-com:office:word" xmlns:w="http://schemas.openxmlformats.org/wordprocessingml/2006/main" xmlns:w14="http://schemas.microsoft.com/office/word/2010/wordml" xmlns:w15="http://schemas.microsoft.com/office/word/2012/wordml" xmlns:w16se="http://schemas.microsoft.com/office/word/2015/wordml/symex" xmlns:wpg="http://schemas.microsoft.com/office/word/2010/wordprocessingGroup" xmlns:wpi="http://schemas.microsoft.com/office/word/2010/wordprocessingInk" xmlns:wne="http://schemas.microsoft.com/office/word/2006/wordml" xmlns:wps="http://schemas.microsoft.com/office/word/2010/wordprocessingShape" mc:Ignorable="w14 w15 w16se wp14">
   <w:footnote w:type="separator" w:id="-1">
     <w:p>
       <w:pPr>
@@ -8353,7 +8164,7 @@
 </file>
 
 <file path=word/header1.xml><?xml version="1.0" encoding="utf-8"?>
-<w:hdr xmlns:wpc="http://schemas.microsoft.com/office/word/2010/wordprocessingCanvas" xmlns:cx="http://schemas.microsoft.com/office/drawing/2014/chartex" xmlns:cx1="http://schemas.microsoft.com/office/drawing/2015/9/8/chartex" xmlns:cx2="http://schemas.microsoft.com/office/drawing/2015/10/21/chartex" xmlns:cx3="http://schemas.microsoft.com/office/drawing/2016/5/9/chartex" xmlns:cx4="http://schemas.microsoft.com/office/drawing/2016/5/10/chartex" xmlns:cx5="http://schemas.microsoft.com/office/drawing/2016/5/11/chartex" xmlns:cx6="http://schemas.microsoft.com/office/drawing/2016/5/12/chartex" xmlns:cx7="http://schemas.microsoft.com/office/drawing/2016/5/13/chartex" xmlns:cx8="http://schemas.microsoft.com/office/drawing/2016/5/14/chartex" xmlns:mc="http://schemas.openxmlformats.org/markup-compatibility/2006" xmlns:aink="http://schemas.microsoft.com/office/drawing/2016/ink" xmlns:am3d="http://schemas.microsoft.com/office/drawing/2017/model3d" xmlns:o="urn:schemas-microsoft-com:office:office" xmlns:oel="http://schemas.microsoft.com/office/2019/extlst" xmlns:r="http://schemas.openxmlformats.org/officeDocument/2006/relationships" xmlns:m="http://schemas.openxmlformats.org/officeDocument/2006/math" xmlns:v="urn:schemas-microsoft-com:vml" xmlns:wp14="http://schemas.microsoft.com/office/word/2010/wordprocessingDrawing" xmlns:wp="http://schemas.openxmlformats.org/drawingml/2006/wordprocessingDrawing" xmlns:w10="urn:schemas-microsoft-com:office:word" xmlns:w="http://schemas.openxmlformats.org/wordprocessingml/2006/main" xmlns:w14="http://schemas.microsoft.com/office/word/2010/wordml" xmlns:w15="http://schemas.microsoft.com/office/word/2012/wordml" xmlns:w16cex="http://schemas.microsoft.com/office/word/2018/wordml/cex" xmlns:w16cid="http://schemas.microsoft.com/office/word/2016/wordml/cid" xmlns:w16="http://schemas.microsoft.com/office/word/2018/wordml" xmlns:w16sdtdh="http://schemas.microsoft.com/office/word/2020/wordml/sdtdatahash" xmlns:w16se="http://schemas.microsoft.com/office/word/2015/wordml/symex" xmlns:wpg="http://schemas.microsoft.com/office/word/2010/wordprocessingGroup" xmlns:wpi="http://schemas.microsoft.com/office/word/2010/wordprocessingInk" xmlns:wne="http://schemas.microsoft.com/office/word/2006/wordml" xmlns:wps="http://schemas.microsoft.com/office/word/2010/wordprocessingShape" mc:Ignorable="w14 w15 w16se w16cid w16 w16cex w16sdtdh wp14">
+<w:hdr xmlns:wpc="http://schemas.microsoft.com/office/word/2010/wordprocessingCanvas" xmlns:cx="http://schemas.microsoft.com/office/drawing/2014/chartex" xmlns:mc="http://schemas.openxmlformats.org/markup-compatibility/2006" xmlns:o="urn:schemas-microsoft-com:office:office" xmlns:r="http://schemas.openxmlformats.org/officeDocument/2006/relationships" xmlns:m="http://schemas.openxmlformats.org/officeDocument/2006/math" xmlns:v="urn:schemas-microsoft-com:vml" xmlns:wp14="http://schemas.microsoft.com/office/word/2010/wordprocessingDrawing" xmlns:wp="http://schemas.openxmlformats.org/drawingml/2006/wordprocessingDrawing" xmlns:w10="urn:schemas-microsoft-com:office:word" xmlns:w="http://schemas.openxmlformats.org/wordprocessingml/2006/main" xmlns:w14="http://schemas.microsoft.com/office/word/2010/wordml" xmlns:w15="http://schemas.microsoft.com/office/word/2012/wordml" xmlns:w16se="http://schemas.microsoft.com/office/word/2015/wordml/symex" xmlns:wpg="http://schemas.microsoft.com/office/word/2010/wordprocessingGroup" xmlns:wpi="http://schemas.microsoft.com/office/word/2010/wordprocessingInk" xmlns:wne="http://schemas.microsoft.com/office/word/2006/wordml" xmlns:wps="http://schemas.microsoft.com/office/word/2010/wordprocessingShape" mc:Ignorable="w14 w15 w16se wp14">
   <w:p>
     <w:pPr>
       <w:pStyle w:val="Header"/>
@@ -8363,7 +8174,7 @@
 </file>
 
 <file path=word/numbering.xml><?xml version="1.0" encoding="utf-8"?>
-<w:numbering xmlns:wpc="http://schemas.microsoft.com/office/word/2010/wordprocessingCanvas" xmlns:cx="http://schemas.microsoft.com/office/drawing/2014/chartex" xmlns:cx1="http://schemas.microsoft.com/office/drawing/2015/9/8/chartex" xmlns:cx2="http://schemas.microsoft.com/office/drawing/2015/10/21/chartex" xmlns:cx3="http://schemas.microsoft.com/office/drawing/2016/5/9/chartex" xmlns:cx4="http://schemas.microsoft.com/office/drawing/2016/5/10/chartex" xmlns:cx5="http://schemas.microsoft.com/office/drawing/2016/5/11/chartex" xmlns:cx6="http://schemas.microsoft.com/office/drawing/2016/5/12/chartex" xmlns:cx7="http://schemas.microsoft.com/office/drawing/2016/5/13/chartex" xmlns:cx8="http://schemas.microsoft.com/office/drawing/2016/5/14/chartex" xmlns:mc="http://schemas.openxmlformats.org/markup-compatibility/2006" xmlns:aink="http://schemas.microsoft.com/office/drawing/2016/ink" xmlns:am3d="http://schemas.microsoft.com/office/drawing/2017/model3d" xmlns:o="urn:schemas-microsoft-com:office:office" xmlns:oel="http://schemas.microsoft.com/office/2019/extlst" xmlns:r="http://schemas.openxmlformats.org/officeDocument/2006/relationships" xmlns:m="http://schemas.openxmlformats.org/officeDocument/2006/math" xmlns:v="urn:schemas-microsoft-com:vml" xmlns:wp14="http://schemas.microsoft.com/office/word/2010/wordprocessingDrawing" xmlns:wp="http://schemas.openxmlformats.org/drawingml/2006/wordprocessingDrawing" xmlns:w10="urn:schemas-microsoft-com:office:word" xmlns:w="http://schemas.openxmlformats.org/wordprocessingml/2006/main" xmlns:w14="http://schemas.microsoft.com/office/word/2010/wordml" xmlns:w15="http://schemas.microsoft.com/office/word/2012/wordml" xmlns:w16cex="http://schemas.microsoft.com/office/word/2018/wordml/cex" xmlns:w16cid="http://schemas.microsoft.com/office/word/2016/wordml/cid" xmlns:w16="http://schemas.microsoft.com/office/word/2018/wordml" xmlns:w16sdtdh="http://schemas.microsoft.com/office/word/2020/wordml/sdtdatahash" xmlns:w16se="http://schemas.microsoft.com/office/word/2015/wordml/symex" xmlns:wpg="http://schemas.microsoft.com/office/word/2010/wordprocessingGroup" xmlns:wpi="http://schemas.microsoft.com/office/word/2010/wordprocessingInk" xmlns:wne="http://schemas.microsoft.com/office/word/2006/wordml" xmlns:wps="http://schemas.microsoft.com/office/word/2010/wordprocessingShape" mc:Ignorable="w14 w15 w16se w16cid w16 w16cex w16sdtdh wp14">
+<w:numbering xmlns:wpc="http://schemas.microsoft.com/office/word/2010/wordprocessingCanvas" xmlns:cx="http://schemas.microsoft.com/office/drawing/2014/chartex" xmlns:mc="http://schemas.openxmlformats.org/markup-compatibility/2006" xmlns:o="urn:schemas-microsoft-com:office:office" xmlns:r="http://schemas.openxmlformats.org/officeDocument/2006/relationships" xmlns:m="http://schemas.openxmlformats.org/officeDocument/2006/math" xmlns:v="urn:schemas-microsoft-com:vml" xmlns:wp14="http://schemas.microsoft.com/office/word/2010/wordprocessingDrawing" xmlns:wp="http://schemas.openxmlformats.org/drawingml/2006/wordprocessingDrawing" xmlns:w10="urn:schemas-microsoft-com:office:word" xmlns:w="http://schemas.openxmlformats.org/wordprocessingml/2006/main" xmlns:w14="http://schemas.microsoft.com/office/word/2010/wordml" xmlns:w15="http://schemas.microsoft.com/office/word/2012/wordml" xmlns:w16se="http://schemas.microsoft.com/office/word/2015/wordml/symex" xmlns:wpg="http://schemas.microsoft.com/office/word/2010/wordprocessingGroup" xmlns:wpi="http://schemas.microsoft.com/office/word/2010/wordprocessingInk" xmlns:wne="http://schemas.microsoft.com/office/word/2006/wordml" xmlns:wps="http://schemas.microsoft.com/office/word/2010/wordprocessingShape" mc:Ignorable="w14 w15 w16se wp14">
   <w:numPicBullet w:numPicBulletId="0">
     <w:pict>
       <v:shapetype id="_x0000_t75" coordsize="21600,21600" o:spt="75" o:preferrelative="t" path="m@4@5l@4@11@9@11@9@5xe" filled="f" stroked="f">
@@ -8385,7 +8196,7 @@
         <v:path o:extrusionok="f" gradientshapeok="t" o:connecttype="rect"/>
         <o:lock v:ext="edit" aspectratio="t"/>
       </v:shapetype>
-      <v:shape id="_x0000_i1072" type="#_x0000_t75" style="width:7.5pt;height:7.5pt;visibility:visible;mso-wrap-style:square" o:bullet="t">
+      <v:shape id="_x0000_i1034" type="#_x0000_t75" style="width:7.3pt;height:7.3pt;visibility:visible;mso-wrap-style:square" o:bullet="t">
         <v:imagedata r:id="rId1" o:title=""/>
       </v:shape>
     </w:pict>
@@ -13999,112 +13810,112 @@
       </w:rPr>
     </w:lvl>
   </w:abstractNum>
-  <w:num w:numId="1" w16cid:durableId="1152722054">
+  <w:num w:numId="1">
     <w:abstractNumId w:val="38"/>
   </w:num>
-  <w:num w:numId="2" w16cid:durableId="1709529618">
+  <w:num w:numId="2">
     <w:abstractNumId w:val="9"/>
   </w:num>
-  <w:num w:numId="3" w16cid:durableId="448739972">
+  <w:num w:numId="3">
     <w:abstractNumId w:val="5"/>
   </w:num>
-  <w:num w:numId="4" w16cid:durableId="803233943">
+  <w:num w:numId="4">
     <w:abstractNumId w:val="1"/>
   </w:num>
-  <w:num w:numId="5" w16cid:durableId="329914344">
+  <w:num w:numId="5">
     <w:abstractNumId w:val="40"/>
   </w:num>
-  <w:num w:numId="6" w16cid:durableId="903024504">
+  <w:num w:numId="6">
     <w:abstractNumId w:val="21"/>
   </w:num>
-  <w:num w:numId="7" w16cid:durableId="980230349">
+  <w:num w:numId="7">
     <w:abstractNumId w:val="33"/>
   </w:num>
-  <w:num w:numId="8" w16cid:durableId="591202706">
+  <w:num w:numId="8">
     <w:abstractNumId w:val="42"/>
   </w:num>
-  <w:num w:numId="9" w16cid:durableId="859513198">
+  <w:num w:numId="9">
     <w:abstractNumId w:val="34"/>
   </w:num>
-  <w:num w:numId="10" w16cid:durableId="1419909562">
+  <w:num w:numId="10">
     <w:abstractNumId w:val="27"/>
   </w:num>
-  <w:num w:numId="11" w16cid:durableId="1315336244">
+  <w:num w:numId="11">
     <w:abstractNumId w:val="20"/>
   </w:num>
-  <w:num w:numId="12" w16cid:durableId="1893883990">
+  <w:num w:numId="12">
     <w:abstractNumId w:val="4"/>
   </w:num>
-  <w:num w:numId="13" w16cid:durableId="438719469">
+  <w:num w:numId="13">
     <w:abstractNumId w:val="24"/>
   </w:num>
-  <w:num w:numId="14" w16cid:durableId="1374961620">
+  <w:num w:numId="14">
     <w:abstractNumId w:val="0"/>
   </w:num>
-  <w:num w:numId="15" w16cid:durableId="687877330">
+  <w:num w:numId="15">
     <w:abstractNumId w:val="49"/>
   </w:num>
-  <w:num w:numId="16" w16cid:durableId="439229259">
+  <w:num w:numId="16">
     <w:abstractNumId w:val="35"/>
   </w:num>
-  <w:num w:numId="17" w16cid:durableId="974676613">
+  <w:num w:numId="17">
     <w:abstractNumId w:val="23"/>
   </w:num>
-  <w:num w:numId="18" w16cid:durableId="586110597">
+  <w:num w:numId="18">
     <w:abstractNumId w:val="50"/>
   </w:num>
-  <w:num w:numId="19" w16cid:durableId="1194001385">
+  <w:num w:numId="19">
     <w:abstractNumId w:val="22"/>
   </w:num>
-  <w:num w:numId="20" w16cid:durableId="1764180244">
+  <w:num w:numId="20">
     <w:abstractNumId w:val="41"/>
   </w:num>
-  <w:num w:numId="21" w16cid:durableId="2115705971">
+  <w:num w:numId="21">
     <w:abstractNumId w:val="6"/>
   </w:num>
-  <w:num w:numId="22" w16cid:durableId="1035689618">
+  <w:num w:numId="22">
     <w:abstractNumId w:val="13"/>
   </w:num>
-  <w:num w:numId="23" w16cid:durableId="1886327029">
+  <w:num w:numId="23">
     <w:abstractNumId w:val="8"/>
   </w:num>
-  <w:num w:numId="24" w16cid:durableId="811750405">
+  <w:num w:numId="24">
     <w:abstractNumId w:val="19"/>
   </w:num>
-  <w:num w:numId="25" w16cid:durableId="1667199249">
+  <w:num w:numId="25">
     <w:abstractNumId w:val="12"/>
   </w:num>
-  <w:num w:numId="26" w16cid:durableId="113839994">
+  <w:num w:numId="26">
     <w:abstractNumId w:val="46"/>
   </w:num>
-  <w:num w:numId="27" w16cid:durableId="614603639">
+  <w:num w:numId="27">
     <w:abstractNumId w:val="3"/>
   </w:num>
-  <w:num w:numId="28" w16cid:durableId="573197851">
+  <w:num w:numId="28">
     <w:abstractNumId w:val="29"/>
   </w:num>
-  <w:num w:numId="29" w16cid:durableId="560406463">
+  <w:num w:numId="29">
     <w:abstractNumId w:val="45"/>
   </w:num>
-  <w:num w:numId="30" w16cid:durableId="1175269162">
+  <w:num w:numId="30">
     <w:abstractNumId w:val="30"/>
   </w:num>
-  <w:num w:numId="31" w16cid:durableId="192885770">
+  <w:num w:numId="31">
     <w:abstractNumId w:val="14"/>
   </w:num>
-  <w:num w:numId="32" w16cid:durableId="1089084012">
+  <w:num w:numId="32">
     <w:abstractNumId w:val="10"/>
   </w:num>
-  <w:num w:numId="33" w16cid:durableId="1761021749">
+  <w:num w:numId="33">
     <w:abstractNumId w:val="15"/>
   </w:num>
-  <w:num w:numId="34" w16cid:durableId="1884247222">
+  <w:num w:numId="34">
     <w:abstractNumId w:val="11"/>
   </w:num>
-  <w:num w:numId="35" w16cid:durableId="390228026">
+  <w:num w:numId="35">
     <w:abstractNumId w:val="36"/>
   </w:num>
-  <w:num w:numId="36" w16cid:durableId="992609824">
+  <w:num w:numId="36">
     <w:abstractNumId w:val="36"/>
     <w:lvlOverride w:ilvl="0">
       <w:startOverride w:val="1"/>
@@ -14134,55 +13945,55 @@
       <w:startOverride w:val="1"/>
     </w:lvlOverride>
   </w:num>
-  <w:num w:numId="37" w16cid:durableId="770010115">
+  <w:num w:numId="37">
     <w:abstractNumId w:val="7"/>
   </w:num>
-  <w:num w:numId="38" w16cid:durableId="1635789858">
+  <w:num w:numId="38">
     <w:abstractNumId w:val="43"/>
   </w:num>
-  <w:num w:numId="39" w16cid:durableId="221672988">
+  <w:num w:numId="39">
     <w:abstractNumId w:val="39"/>
   </w:num>
-  <w:num w:numId="40" w16cid:durableId="1399356594">
+  <w:num w:numId="40">
     <w:abstractNumId w:val="44"/>
   </w:num>
-  <w:num w:numId="41" w16cid:durableId="1406145012">
+  <w:num w:numId="41">
     <w:abstractNumId w:val="32"/>
   </w:num>
-  <w:num w:numId="42" w16cid:durableId="389428658">
+  <w:num w:numId="42">
     <w:abstractNumId w:val="2"/>
   </w:num>
-  <w:num w:numId="43" w16cid:durableId="1598556385">
+  <w:num w:numId="43">
     <w:abstractNumId w:val="26"/>
   </w:num>
-  <w:num w:numId="44" w16cid:durableId="798836933">
+  <w:num w:numId="44">
     <w:abstractNumId w:val="31"/>
   </w:num>
-  <w:num w:numId="45" w16cid:durableId="110587541">
+  <w:num w:numId="45">
     <w:abstractNumId w:val="48"/>
   </w:num>
-  <w:num w:numId="46" w16cid:durableId="497965573">
+  <w:num w:numId="46">
     <w:abstractNumId w:val="51"/>
   </w:num>
-  <w:num w:numId="47" w16cid:durableId="1941570336">
+  <w:num w:numId="47">
     <w:abstractNumId w:val="16"/>
   </w:num>
-  <w:num w:numId="48" w16cid:durableId="1669096496">
+  <w:num w:numId="48">
     <w:abstractNumId w:val="17"/>
   </w:num>
-  <w:num w:numId="49" w16cid:durableId="1110786138">
+  <w:num w:numId="49">
     <w:abstractNumId w:val="25"/>
   </w:num>
-  <w:num w:numId="50" w16cid:durableId="1083406616">
+  <w:num w:numId="50">
     <w:abstractNumId w:val="18"/>
   </w:num>
-  <w:num w:numId="51" w16cid:durableId="762607673">
+  <w:num w:numId="51">
     <w:abstractNumId w:val="28"/>
   </w:num>
-  <w:num w:numId="52" w16cid:durableId="2080321981">
+  <w:num w:numId="52">
     <w:abstractNumId w:val="47"/>
   </w:num>
-  <w:num w:numId="53" w16cid:durableId="616957080">
+  <w:num w:numId="53">
     <w:abstractNumId w:val="37"/>
   </w:num>
   <w:numIdMacAtCleanup w:val="49"/>
@@ -14190,7 +14001,7 @@
 </file>
 
 <file path=word/styles.xml><?xml version="1.0" encoding="utf-8"?>
-<w:styles xmlns:mc="http://schemas.openxmlformats.org/markup-compatibility/2006" xmlns:r="http://schemas.openxmlformats.org/officeDocument/2006/relationships" xmlns:w="http://schemas.openxmlformats.org/wordprocessingml/2006/main" xmlns:w14="http://schemas.microsoft.com/office/word/2010/wordml" xmlns:w15="http://schemas.microsoft.com/office/word/2012/wordml" xmlns:w16cex="http://schemas.microsoft.com/office/word/2018/wordml/cex" xmlns:w16cid="http://schemas.microsoft.com/office/word/2016/wordml/cid" xmlns:w16="http://schemas.microsoft.com/office/word/2018/wordml" xmlns:w16sdtdh="http://schemas.microsoft.com/office/word/2020/wordml/sdtdatahash" xmlns:w16se="http://schemas.microsoft.com/office/word/2015/wordml/symex" mc:Ignorable="w14 w15 w16se w16cid w16 w16cex w16sdtdh">
+<w:styles xmlns:mc="http://schemas.openxmlformats.org/markup-compatibility/2006" xmlns:r="http://schemas.openxmlformats.org/officeDocument/2006/relationships" xmlns:w="http://schemas.openxmlformats.org/wordprocessingml/2006/main" xmlns:w14="http://schemas.microsoft.com/office/word/2010/wordml" xmlns:w15="http://schemas.microsoft.com/office/word/2012/wordml" xmlns:w16se="http://schemas.microsoft.com/office/word/2015/wordml/symex" mc:Ignorable="w14 w15 w16se">
   <w:docDefaults>
     <w:rPrDefault>
       <w:rPr>
@@ -14206,7 +14017,7 @@
       </w:pPr>
     </w:pPrDefault>
   </w:docDefaults>
-  <w:latentStyles w:defLockedState="0" w:defUIPriority="99" w:defSemiHidden="0" w:defUnhideWhenUsed="0" w:defQFormat="0" w:count="376">
+  <w:latentStyles w:defLockedState="0" w:defUIPriority="99" w:defSemiHidden="0" w:defUnhideWhenUsed="0" w:defQFormat="0" w:count="371">
     <w:lsdException w:name="Normal" w:uiPriority="0" w:qFormat="1"/>
     <w:lsdException w:name="heading 1" w:uiPriority="9" w:qFormat="1"/>
     <w:lsdException w:name="heading 2" w:semiHidden="1" w:uiPriority="0" w:unhideWhenUsed="1" w:qFormat="1"/>
@@ -14578,11 +14389,6 @@
     <w:lsdException w:name="List Table 5 Dark Accent 6" w:uiPriority="50"/>
     <w:lsdException w:name="List Table 6 Colorful Accent 6" w:uiPriority="51"/>
     <w:lsdException w:name="List Table 7 Colorful Accent 6" w:uiPriority="52"/>
-    <w:lsdException w:name="Mention" w:semiHidden="1" w:unhideWhenUsed="1"/>
-    <w:lsdException w:name="Smart Hyperlink" w:semiHidden="1" w:unhideWhenUsed="1"/>
-    <w:lsdException w:name="Hashtag" w:semiHidden="1" w:unhideWhenUsed="1"/>
-    <w:lsdException w:name="Unresolved Mention" w:semiHidden="1" w:unhideWhenUsed="1"/>
-    <w:lsdException w:name="Smart Link" w:semiHidden="1" w:unhideWhenUsed="1"/>
   </w:latentStyles>
   <w:style w:type="paragraph" w:default="1" w:styleId="Normal">
     <w:name w:val="Normal"/>
@@ -15859,7 +15665,7 @@
 </file>
 
 <file path=customXml/itemProps1.xml><?xml version="1.0" encoding="utf-8"?>
-<ds:datastoreItem xmlns:ds="http://schemas.openxmlformats.org/officeDocument/2006/customXml" ds:itemID="{F62692DB-E95E-4493-8072-C10EE8ADA921}">
+<ds:datastoreItem xmlns:ds="http://schemas.openxmlformats.org/officeDocument/2006/customXml" ds:itemID="{7E03EE63-369C-48CF-B2E8-ECD32FC96237}">
   <ds:schemaRefs>
     <ds:schemaRef ds:uri="http://schemas.openxmlformats.org/officeDocument/2006/bibliography"/>
   </ds:schemaRefs>

</xml_diff>

<commit_message>
Work for 60% Done
</commit_message>
<xml_diff>
--- a/Documentation/30% Documentation/SRS_Document.docx
+++ b/Documentation/30% Documentation/SRS_Document.docx
@@ -1573,7 +1573,7 @@
           <w:szCs w:val="20"/>
           <w:lang w:val="en-US"/>
         </w:rPr>
-        <w:t>6</w:t>
+        <w:t>5</w:t>
       </w:r>
     </w:p>
     <w:p>
@@ -1633,7 +1633,7 @@
           <w:szCs w:val="20"/>
           <w:lang w:val="en-US"/>
         </w:rPr>
-        <w:t>6</w:t>
+        <w:t>5</w:t>
       </w:r>
     </w:p>
     <w:p>
@@ -3084,6 +3084,7 @@
         <w:keepNext/>
         <w:keepLines/>
         <w:spacing w:before="480" w:after="240" w:line="240" w:lineRule="atLeast"/>
+        <w:jc w:val="both"/>
         <w:outlineLvl w:val="0"/>
         <w:rPr>
           <w:rFonts w:asciiTheme="majorBidi" w:eastAsia="Times New Roman" w:hAnsiTheme="majorBidi" w:cstheme="majorBidi"/>
@@ -3108,288 +3109,6 @@
         <w:t>Introduction</w:t>
       </w:r>
       <w:bookmarkEnd w:id="1"/>
-    </w:p>
-    <w:p>
-      <w:pPr>
-        <w:keepNext/>
-        <w:keepLines/>
-        <w:numPr>
-          <w:ilvl w:val="1"/>
-          <w:numId w:val="0"/>
-        </w:numPr>
-        <w:spacing w:before="280" w:after="280" w:line="240" w:lineRule="atLeast"/>
-        <w:outlineLvl w:val="1"/>
-        <w:rPr>
-          <w:rFonts w:ascii="Times New Roman" w:hAnsi="Times New Roman" w:cs="Times New Roman"/>
-          <w:sz w:val="24"/>
-          <w:szCs w:val="24"/>
-        </w:rPr>
-      </w:pPr>
-      <w:bookmarkStart w:id="2" w:name="_Toc456598587"/>
-      <w:bookmarkStart w:id="3" w:name="_Toc464735237"/>
-      <w:bookmarkStart w:id="4" w:name="_Toc518865255"/>
-      <w:bookmarkStart w:id="5" w:name="_Toc519128721"/>
-      <w:r>
-        <w:rPr>
-          <w:rFonts w:ascii="Times New Roman" w:hAnsi="Times New Roman" w:cs="Times New Roman"/>
-          <w:sz w:val="24"/>
-          <w:szCs w:val="24"/>
-        </w:rPr>
-        <w:t>We’re going</w:t>
-      </w:r>
-      <w:r>
-        <w:rPr>
-          <w:rFonts w:ascii="Times New Roman" w:hAnsi="Times New Roman" w:cs="Times New Roman"/>
-          <w:sz w:val="24"/>
-          <w:szCs w:val="24"/>
-        </w:rPr>
-        <w:t xml:space="preserve"> to present a detailed description of </w:t>
-      </w:r>
-      <w:r>
-        <w:rPr>
-          <w:rFonts w:ascii="Times New Roman" w:hAnsi="Times New Roman" w:cs="Times New Roman"/>
-          <w:b/>
-          <w:bCs/>
-          <w:sz w:val="24"/>
-          <w:szCs w:val="24"/>
-        </w:rPr>
-        <w:t>the “Interview preparation Application”</w:t>
-      </w:r>
-      <w:r>
-        <w:rPr>
-          <w:rFonts w:ascii="Times New Roman" w:hAnsi="Times New Roman" w:cs="Times New Roman"/>
-          <w:sz w:val="24"/>
-          <w:szCs w:val="24"/>
-        </w:rPr>
-        <w:t>. It will explain the purpose and features of the application, the interfaces of the system, what the system will do, the constraints under which it must operate and how the system will react to external stimuli. This document is intended for both the stakeholders and the developers of the system and will be liable for the approval or disapproval of the project by the final year project committee.</w:t>
-      </w:r>
-    </w:p>
-    <w:p>
-      <w:pPr>
-        <w:keepNext/>
-        <w:keepLines/>
-        <w:numPr>
-          <w:ilvl w:val="1"/>
-          <w:numId w:val="0"/>
-        </w:numPr>
-        <w:spacing w:before="280" w:after="280" w:line="240" w:lineRule="atLeast"/>
-        <w:outlineLvl w:val="1"/>
-        <w:rPr>
-          <w:rFonts w:asciiTheme="majorBidi" w:eastAsia="Times New Roman" w:hAnsiTheme="majorBidi" w:cstheme="majorBidi"/>
-          <w:b/>
-          <w:sz w:val="28"/>
-          <w:szCs w:val="20"/>
-          <w:lang w:val="en-US"/>
-        </w:rPr>
-      </w:pPr>
-      <w:r>
-        <w:rPr>
-          <w:rFonts w:asciiTheme="majorBidi" w:eastAsia="Times New Roman" w:hAnsiTheme="majorBidi" w:cstheme="majorBidi"/>
-          <w:b/>
-          <w:sz w:val="28"/>
-          <w:szCs w:val="20"/>
-          <w:lang w:val="en-US"/>
-        </w:rPr>
-        <w:t>Purpose</w:t>
-      </w:r>
-      <w:bookmarkEnd w:id="2"/>
-      <w:bookmarkEnd w:id="3"/>
-      <w:bookmarkEnd w:id="4"/>
-      <w:bookmarkEnd w:id="5"/>
-    </w:p>
-    <w:p>
-      <w:pPr>
-        <w:keepNext/>
-        <w:keepLines/>
-        <w:numPr>
-          <w:ilvl w:val="1"/>
-          <w:numId w:val="0"/>
-        </w:numPr>
-        <w:spacing w:before="280" w:after="280" w:line="240" w:lineRule="atLeast"/>
-        <w:outlineLvl w:val="1"/>
-        <w:rPr>
-          <w:rFonts w:asciiTheme="majorBidi" w:eastAsia="Times New Roman" w:hAnsiTheme="majorBidi" w:cstheme="majorBidi"/>
-          <w:sz w:val="24"/>
-          <w:szCs w:val="24"/>
-          <w:lang w:val="en-US"/>
-        </w:rPr>
-      </w:pPr>
-      <w:bookmarkStart w:id="6" w:name="_Toc456598588"/>
-      <w:bookmarkStart w:id="7" w:name="_Toc464735238"/>
-      <w:bookmarkStart w:id="8" w:name="_Toc518865256"/>
-      <w:bookmarkStart w:id="9" w:name="_Toc519128722"/>
-      <w:r>
-        <w:rPr>
-          <w:rFonts w:asciiTheme="majorBidi" w:eastAsia="Times New Roman" w:hAnsiTheme="majorBidi" w:cstheme="majorBidi"/>
-          <w:sz w:val="24"/>
-          <w:szCs w:val="24"/>
-          <w:lang w:val="en-US"/>
-        </w:rPr>
-        <w:t xml:space="preserve">The purpose of this Software Requirements Specification (SRS) document is to outline the detailed requirements for the development of the </w:t>
-      </w:r>
-      <w:r>
-        <w:rPr>
-          <w:rFonts w:asciiTheme="majorBidi" w:eastAsia="Times New Roman" w:hAnsiTheme="majorBidi" w:cstheme="majorBidi"/>
-          <w:b/>
-          <w:bCs/>
-          <w:sz w:val="24"/>
-          <w:szCs w:val="24"/>
-          <w:lang w:val="en-US"/>
-        </w:rPr>
-        <w:t>"Interview Preparation Application."</w:t>
-      </w:r>
-      <w:r>
-        <w:rPr>
-          <w:rFonts w:asciiTheme="majorBidi" w:eastAsia="Times New Roman" w:hAnsiTheme="majorBidi" w:cstheme="majorBidi"/>
-          <w:sz w:val="24"/>
-          <w:szCs w:val="24"/>
-          <w:lang w:val="en-US"/>
-        </w:rPr>
-        <w:t xml:space="preserve"> This application is targeted specifically for software engineering graduates, providing them with a comprehensive platform to prepare for job interviews. The application aims to bridge the gap between academic learning and the practical skills needed for successful interviews. By </w:t>
-      </w:r>
-      <w:r>
-        <w:rPr>
-          <w:rFonts w:asciiTheme="majorBidi" w:eastAsia="Times New Roman" w:hAnsiTheme="majorBidi" w:cstheme="majorBidi"/>
-          <w:sz w:val="24"/>
-          <w:szCs w:val="24"/>
-          <w:lang w:val="en-US"/>
-        </w:rPr>
-        <w:t>describing</w:t>
-      </w:r>
-      <w:r>
-        <w:rPr>
-          <w:rFonts w:asciiTheme="majorBidi" w:eastAsia="Times New Roman" w:hAnsiTheme="majorBidi" w:cstheme="majorBidi"/>
-          <w:sz w:val="24"/>
-          <w:szCs w:val="24"/>
-          <w:lang w:val="en-US"/>
-        </w:rPr>
-        <w:t xml:space="preserve"> the specific requirements, this document will serve as a guide for the development team to ensure the successful implementation of the application.</w:t>
-      </w:r>
-    </w:p>
-    <w:p>
-      <w:pPr>
-        <w:keepNext/>
-        <w:keepLines/>
-        <w:numPr>
-          <w:ilvl w:val="1"/>
-          <w:numId w:val="0"/>
-        </w:numPr>
-        <w:spacing w:before="280" w:after="280" w:line="240" w:lineRule="atLeast"/>
-        <w:outlineLvl w:val="1"/>
-        <w:rPr>
-          <w:rFonts w:asciiTheme="majorBidi" w:eastAsia="Times New Roman" w:hAnsiTheme="majorBidi" w:cstheme="majorBidi"/>
-          <w:b/>
-          <w:sz w:val="28"/>
-          <w:szCs w:val="20"/>
-          <w:lang w:val="en-US"/>
-        </w:rPr>
-      </w:pPr>
-      <w:r>
-        <w:rPr>
-          <w:rFonts w:asciiTheme="majorBidi" w:eastAsia="Times New Roman" w:hAnsiTheme="majorBidi" w:cstheme="majorBidi"/>
-          <w:b/>
-          <w:sz w:val="28"/>
-          <w:szCs w:val="20"/>
-          <w:lang w:val="en-US"/>
-        </w:rPr>
-        <w:t>Scope</w:t>
-      </w:r>
-      <w:bookmarkEnd w:id="6"/>
-      <w:bookmarkEnd w:id="7"/>
-      <w:bookmarkEnd w:id="8"/>
-      <w:bookmarkEnd w:id="9"/>
-    </w:p>
-    <w:p>
-      <w:pPr>
-        <w:keepNext/>
-        <w:keepLines/>
-        <w:spacing w:before="480" w:after="240" w:line="240" w:lineRule="atLeast"/>
-        <w:outlineLvl w:val="0"/>
-        <w:rPr>
-          <w:rFonts w:asciiTheme="majorBidi" w:eastAsia="Times New Roman" w:hAnsiTheme="majorBidi" w:cstheme="majorBidi"/>
-          <w:sz w:val="24"/>
-          <w:szCs w:val="24"/>
-          <w:lang w:val="en-US"/>
-        </w:rPr>
-      </w:pPr>
-      <w:bookmarkStart w:id="10" w:name="_Toc518865258"/>
-      <w:bookmarkStart w:id="11" w:name="_Toc519128723"/>
-      <w:r>
-        <w:rPr>
-          <w:rFonts w:asciiTheme="majorBidi" w:eastAsia="Times New Roman" w:hAnsiTheme="majorBidi" w:cstheme="majorBidi"/>
-          <w:sz w:val="24"/>
-          <w:szCs w:val="24"/>
-          <w:lang w:val="en-US"/>
-        </w:rPr>
-        <w:t xml:space="preserve">The </w:t>
-      </w:r>
-      <w:r>
-        <w:rPr>
-          <w:rFonts w:asciiTheme="majorBidi" w:eastAsia="Times New Roman" w:hAnsiTheme="majorBidi" w:cstheme="majorBidi"/>
-          <w:b/>
-          <w:bCs/>
-          <w:sz w:val="24"/>
-          <w:szCs w:val="24"/>
-          <w:lang w:val="en-US"/>
-        </w:rPr>
-        <w:t>"Interview Preparation Application"</w:t>
-      </w:r>
-      <w:r>
-        <w:rPr>
-          <w:rFonts w:asciiTheme="majorBidi" w:eastAsia="Times New Roman" w:hAnsiTheme="majorBidi" w:cstheme="majorBidi"/>
-          <w:sz w:val="24"/>
-          <w:szCs w:val="24"/>
-          <w:lang w:val="en-US"/>
-        </w:rPr>
-        <w:t xml:space="preserve"> is a comprehensive platform designed to enhance the interview preparation experience for software engineering graduates. It serves as a central hub for users to access a rich repository of interview-related resources, engage with industry experts, participate in community discussions,</w:t>
-      </w:r>
-      <w:r>
-        <w:rPr>
-          <w:rFonts w:asciiTheme="majorBidi" w:eastAsia="Times New Roman" w:hAnsiTheme="majorBidi" w:cstheme="majorBidi"/>
-          <w:sz w:val="24"/>
-          <w:szCs w:val="24"/>
-          <w:lang w:val="en-US"/>
-        </w:rPr>
-        <w:t xml:space="preserve"> and check their nonverbal communication capabilities by mock interview</w:t>
-      </w:r>
-      <w:r>
-        <w:rPr>
-          <w:rFonts w:asciiTheme="majorBidi" w:eastAsia="Times New Roman" w:hAnsiTheme="majorBidi" w:cstheme="majorBidi"/>
-          <w:sz w:val="24"/>
-          <w:szCs w:val="24"/>
-          <w:lang w:val="en-US"/>
-        </w:rPr>
-        <w:t>. By providing an intuitive and user-friendly interface, the application aims to streamline the interview preparation process and equip users with the necessary skills and confidence to excel in their job interviews.</w:t>
-      </w:r>
-    </w:p>
-    <w:p>
-      <w:pPr>
-        <w:keepNext/>
-        <w:keepLines/>
-        <w:spacing w:before="480" w:after="240" w:line="240" w:lineRule="atLeast"/>
-        <w:outlineLvl w:val="0"/>
-        <w:rPr>
-          <w:rFonts w:asciiTheme="majorBidi" w:eastAsia="Times New Roman" w:hAnsiTheme="majorBidi" w:cstheme="majorBidi"/>
-          <w:b/>
-          <w:kern w:val="28"/>
-          <w:sz w:val="36"/>
-          <w:szCs w:val="20"/>
-          <w:lang w:val="en-US"/>
-        </w:rPr>
-      </w:pPr>
-      <w:r>
-        <w:rPr>
-          <w:rFonts w:asciiTheme="majorBidi" w:eastAsia="Times New Roman" w:hAnsiTheme="majorBidi" w:cstheme="majorBidi"/>
-          <w:b/>
-          <w:kern w:val="28"/>
-          <w:sz w:val="36"/>
-          <w:szCs w:val="20"/>
-          <w:lang w:val="en-US"/>
-        </w:rPr>
-        <w:t>Overall description</w:t>
-      </w:r>
-      <w:bookmarkEnd w:id="10"/>
-      <w:bookmarkEnd w:id="11"/>
     </w:p>
     <w:p>
       <w:pPr>
@@ -3403,25 +3122,49 @@
         <w:jc w:val="both"/>
         <w:outlineLvl w:val="1"/>
         <w:rPr>
-          <w:rFonts w:asciiTheme="majorBidi" w:eastAsia="Times New Roman" w:hAnsiTheme="majorBidi" w:cstheme="majorBidi"/>
-          <w:b/>
-          <w:sz w:val="28"/>
-          <w:szCs w:val="20"/>
-          <w:lang w:val="en-US"/>
-        </w:rPr>
-      </w:pPr>
-      <w:bookmarkStart w:id="12" w:name="_Toc519128724"/>
-      <w:r>
-        <w:rPr>
-          <w:rFonts w:asciiTheme="majorBidi" w:eastAsia="Times New Roman" w:hAnsiTheme="majorBidi" w:cstheme="majorBidi"/>
-          <w:b/>
-          <w:sz w:val="28"/>
-          <w:szCs w:val="20"/>
-          <w:lang w:val="en-US"/>
-        </w:rPr>
-        <w:t>Product perspective</w:t>
-      </w:r>
-      <w:bookmarkEnd w:id="12"/>
+          <w:rFonts w:ascii="Times New Roman" w:hAnsi="Times New Roman" w:cs="Times New Roman"/>
+          <w:sz w:val="24"/>
+          <w:szCs w:val="24"/>
+        </w:rPr>
+      </w:pPr>
+      <w:bookmarkStart w:id="2" w:name="_Toc456598587"/>
+      <w:bookmarkStart w:id="3" w:name="_Toc464735237"/>
+      <w:bookmarkStart w:id="4" w:name="_Toc518865255"/>
+      <w:bookmarkStart w:id="5" w:name="_Toc519128721"/>
+      <w:r>
+        <w:rPr>
+          <w:rFonts w:ascii="Times New Roman" w:hAnsi="Times New Roman" w:cs="Times New Roman"/>
+          <w:sz w:val="24"/>
+          <w:szCs w:val="24"/>
+        </w:rPr>
+        <w:t>We’re going</w:t>
+      </w:r>
+      <w:r>
+        <w:rPr>
+          <w:rFonts w:ascii="Times New Roman" w:hAnsi="Times New Roman" w:cs="Times New Roman"/>
+          <w:sz w:val="24"/>
+          <w:szCs w:val="24"/>
+        </w:rPr>
+        <w:t xml:space="preserve"> to present a detailed description of </w:t>
+      </w:r>
+      <w:r>
+        <w:rPr>
+          <w:rFonts w:ascii="Times New Roman" w:hAnsi="Times New Roman" w:cs="Times New Roman"/>
+          <w:b/>
+          <w:bCs/>
+          <w:sz w:val="24"/>
+          <w:szCs w:val="24"/>
+        </w:rPr>
+        <w:t>the “Interview preparation Application”</w:t>
+      </w:r>
+      <w:r>
+        <w:rPr>
+          <w:rFonts w:ascii="Times New Roman" w:hAnsi="Times New Roman" w:cs="Times New Roman"/>
+          <w:sz w:val="24"/>
+          <w:szCs w:val="24"/>
+        </w:rPr>
+        <w:t>. It will explain the purpose and features of the application, the interfaces of the system, what the system will do, the constraints under which it must operate and how the system will react to external stimuli. This document is intended for both the stakeholders and the developers of the system and will be liable for the approval or disapproval of the project by the final year project committee.</w:t>
+      </w:r>
     </w:p>
     <w:p>
       <w:pPr>
@@ -3432,161 +3175,30 @@
           <w:numId w:val="0"/>
         </w:numPr>
         <w:spacing w:before="280" w:after="280" w:line="240" w:lineRule="atLeast"/>
+        <w:jc w:val="both"/>
         <w:outlineLvl w:val="1"/>
         <w:rPr>
           <w:rFonts w:asciiTheme="majorBidi" w:eastAsia="Times New Roman" w:hAnsiTheme="majorBidi" w:cstheme="majorBidi"/>
-          <w:sz w:val="24"/>
-          <w:szCs w:val="24"/>
-          <w:lang w:val="en-US"/>
-        </w:rPr>
-      </w:pPr>
-      <w:bookmarkStart w:id="13" w:name="_Toc519128725"/>
-      <w:r>
-        <w:rPr>
-          <w:rFonts w:asciiTheme="majorBidi" w:eastAsia="Times New Roman" w:hAnsiTheme="majorBidi" w:cstheme="majorBidi"/>
-          <w:sz w:val="24"/>
-          <w:szCs w:val="24"/>
-          <w:lang w:val="en-US"/>
-        </w:rPr>
-        <w:t xml:space="preserve">We are going to deploy an entirely new </w:t>
-      </w:r>
-      <w:r>
-        <w:rPr>
-          <w:rFonts w:asciiTheme="majorBidi" w:eastAsia="Times New Roman" w:hAnsiTheme="majorBidi" w:cstheme="majorBidi"/>
-          <w:sz w:val="24"/>
-          <w:szCs w:val="24"/>
-          <w:lang w:val="en-US"/>
-        </w:rPr>
-        <w:t>application</w:t>
-      </w:r>
-      <w:r>
-        <w:rPr>
-          <w:rFonts w:asciiTheme="majorBidi" w:eastAsia="Times New Roman" w:hAnsiTheme="majorBidi" w:cstheme="majorBidi"/>
-          <w:sz w:val="24"/>
-          <w:szCs w:val="24"/>
-          <w:lang w:val="en-US"/>
-        </w:rPr>
-        <w:t xml:space="preserve">; this work hasn’t been done before. </w:t>
-      </w:r>
-      <w:r>
-        <w:rPr>
-          <w:rFonts w:asciiTheme="majorBidi" w:eastAsia="Times New Roman" w:hAnsiTheme="majorBidi" w:cstheme="majorBidi"/>
-          <w:sz w:val="24"/>
-          <w:szCs w:val="24"/>
-          <w:lang w:val="en-US"/>
-        </w:rPr>
-        <w:t>Emotion Detection</w:t>
-      </w:r>
-      <w:r>
-        <w:rPr>
-          <w:rFonts w:asciiTheme="majorBidi" w:eastAsia="Times New Roman" w:hAnsiTheme="majorBidi" w:cstheme="majorBidi"/>
-          <w:sz w:val="24"/>
-          <w:szCs w:val="24"/>
-          <w:lang w:val="en-US"/>
-        </w:rPr>
-        <w:t xml:space="preserve"> has been used in many other categories, but we are going to use it for </w:t>
-      </w:r>
-      <w:r>
-        <w:rPr>
-          <w:rFonts w:asciiTheme="majorBidi" w:eastAsia="Times New Roman" w:hAnsiTheme="majorBidi" w:cstheme="majorBidi"/>
-          <w:sz w:val="24"/>
-          <w:szCs w:val="24"/>
-          <w:lang w:val="en-US"/>
-        </w:rPr>
-        <w:t>nonverbal communication</w:t>
-      </w:r>
-      <w:r>
-        <w:rPr>
-          <w:rFonts w:asciiTheme="majorBidi" w:eastAsia="Times New Roman" w:hAnsiTheme="majorBidi" w:cstheme="majorBidi"/>
-          <w:sz w:val="24"/>
-          <w:szCs w:val="24"/>
-          <w:lang w:val="en-US"/>
-        </w:rPr>
-        <w:t xml:space="preserve">. And we have searched for </w:t>
-      </w:r>
-      <w:r>
-        <w:rPr>
-          <w:rFonts w:asciiTheme="majorBidi" w:eastAsia="Times New Roman" w:hAnsiTheme="majorBidi" w:cstheme="majorBidi"/>
-          <w:sz w:val="24"/>
-          <w:szCs w:val="24"/>
-          <w:lang w:val="en-US"/>
-        </w:rPr>
-        <w:t>an</w:t>
-      </w:r>
-      <w:r>
-        <w:rPr>
-          <w:rFonts w:asciiTheme="majorBidi" w:eastAsia="Times New Roman" w:hAnsiTheme="majorBidi" w:cstheme="majorBidi"/>
-          <w:sz w:val="24"/>
-          <w:szCs w:val="24"/>
-          <w:lang w:val="en-US"/>
-        </w:rPr>
-        <w:t xml:space="preserve"> </w:t>
-      </w:r>
-      <w:r>
-        <w:rPr>
-          <w:rFonts w:asciiTheme="majorBidi" w:eastAsia="Times New Roman" w:hAnsiTheme="majorBidi" w:cstheme="majorBidi"/>
-          <w:sz w:val="24"/>
-          <w:szCs w:val="24"/>
-          <w:lang w:val="en-US"/>
-        </w:rPr>
-        <w:t>application</w:t>
-      </w:r>
-      <w:r>
-        <w:rPr>
-          <w:rFonts w:asciiTheme="majorBidi" w:eastAsia="Times New Roman" w:hAnsiTheme="majorBidi" w:cstheme="majorBidi"/>
-          <w:sz w:val="24"/>
-          <w:szCs w:val="24"/>
-          <w:lang w:val="en-US"/>
-        </w:rPr>
-        <w:t xml:space="preserve"> like this. </w:t>
-      </w:r>
-      <w:r>
-        <w:rPr>
-          <w:rFonts w:asciiTheme="majorBidi" w:eastAsia="Times New Roman" w:hAnsiTheme="majorBidi" w:cstheme="majorBidi"/>
-          <w:sz w:val="24"/>
-          <w:szCs w:val="24"/>
-          <w:lang w:val="en-US"/>
-        </w:rPr>
-        <w:t xml:space="preserve">There are applications like Huru and </w:t>
-      </w:r>
-      <w:proofErr w:type="spellStart"/>
-      <w:r>
-        <w:rPr>
-          <w:rFonts w:asciiTheme="majorBidi" w:eastAsia="Times New Roman" w:hAnsiTheme="majorBidi" w:cstheme="majorBidi"/>
-          <w:sz w:val="24"/>
-          <w:szCs w:val="24"/>
-          <w:lang w:val="en-US"/>
-        </w:rPr>
-        <w:t>Mangtas</w:t>
-      </w:r>
-      <w:proofErr w:type="spellEnd"/>
-      <w:r>
-        <w:rPr>
-          <w:rFonts w:asciiTheme="majorBidi" w:eastAsia="Times New Roman" w:hAnsiTheme="majorBidi" w:cstheme="majorBidi"/>
-          <w:sz w:val="24"/>
-          <w:szCs w:val="24"/>
-          <w:lang w:val="en-US"/>
-        </w:rPr>
-        <w:t xml:space="preserve">, but they’re paid and not specifically focusing on nonverbal communication </w:t>
-      </w:r>
-      <w:r>
-        <w:rPr>
-          <w:rFonts w:asciiTheme="majorBidi" w:eastAsia="Times New Roman" w:hAnsiTheme="majorBidi" w:cstheme="majorBidi"/>
-          <w:sz w:val="24"/>
-          <w:szCs w:val="24"/>
-          <w:lang w:val="en-US"/>
-        </w:rPr>
-        <w:t>betterment.</w:t>
-      </w:r>
-      <w:r>
-        <w:rPr>
-          <w:rFonts w:asciiTheme="majorBidi" w:eastAsia="Times New Roman" w:hAnsiTheme="majorBidi" w:cstheme="majorBidi"/>
-          <w:sz w:val="24"/>
-          <w:szCs w:val="24"/>
-          <w:lang w:val="en-US"/>
-        </w:rPr>
-        <w:t xml:space="preserve"> </w:t>
-      </w:r>
+          <w:b/>
+          <w:sz w:val="28"/>
+          <w:szCs w:val="20"/>
+          <w:lang w:val="en-US"/>
+        </w:rPr>
+      </w:pPr>
+      <w:r>
+        <w:rPr>
+          <w:rFonts w:asciiTheme="majorBidi" w:eastAsia="Times New Roman" w:hAnsiTheme="majorBidi" w:cstheme="majorBidi"/>
+          <w:b/>
+          <w:sz w:val="28"/>
+          <w:szCs w:val="20"/>
+          <w:lang w:val="en-US"/>
+        </w:rPr>
+        <w:t>Purpose</w:t>
+      </w:r>
+      <w:bookmarkEnd w:id="2"/>
+      <w:bookmarkEnd w:id="3"/>
+      <w:bookmarkEnd w:id="4"/>
+      <w:bookmarkEnd w:id="5"/>
     </w:p>
     <w:p>
       <w:pPr>
@@ -3597,6 +3209,7 @@
           <w:numId w:val="0"/>
         </w:numPr>
         <w:spacing w:before="280" w:after="280" w:line="240" w:lineRule="atLeast"/>
+        <w:jc w:val="both"/>
         <w:outlineLvl w:val="1"/>
         <w:rPr>
           <w:rFonts w:asciiTheme="majorBidi" w:eastAsia="Times New Roman" w:hAnsiTheme="majorBidi" w:cstheme="majorBidi"/>
@@ -3605,6 +3218,57 @@
           <w:lang w:val="en-US"/>
         </w:rPr>
       </w:pPr>
+      <w:bookmarkStart w:id="6" w:name="_Toc456598588"/>
+      <w:bookmarkStart w:id="7" w:name="_Toc464735238"/>
+      <w:bookmarkStart w:id="8" w:name="_Toc518865256"/>
+      <w:bookmarkStart w:id="9" w:name="_Toc519128722"/>
+      <w:r>
+        <w:rPr>
+          <w:rFonts w:asciiTheme="majorBidi" w:eastAsia="Times New Roman" w:hAnsiTheme="majorBidi" w:cstheme="majorBidi"/>
+          <w:sz w:val="24"/>
+          <w:szCs w:val="24"/>
+          <w:lang w:val="en-US"/>
+        </w:rPr>
+        <w:t xml:space="preserve">The purpose of this Software Requirements Specification (SRS) document is to outline the detailed requirements for the development of the </w:t>
+      </w:r>
+      <w:r>
+        <w:rPr>
+          <w:rFonts w:asciiTheme="majorBidi" w:eastAsia="Times New Roman" w:hAnsiTheme="majorBidi" w:cstheme="majorBidi"/>
+          <w:b/>
+          <w:bCs/>
+          <w:sz w:val="24"/>
+          <w:szCs w:val="24"/>
+          <w:lang w:val="en-US"/>
+        </w:rPr>
+        <w:t>"Interview Preparation Application."</w:t>
+      </w:r>
+      <w:r>
+        <w:rPr>
+          <w:rFonts w:asciiTheme="majorBidi" w:eastAsia="Times New Roman" w:hAnsiTheme="majorBidi" w:cstheme="majorBidi"/>
+          <w:sz w:val="24"/>
+          <w:szCs w:val="24"/>
+          <w:lang w:val="en-US"/>
+        </w:rPr>
+        <w:t xml:space="preserve"> This application is targeted specifically for software engineering graduates, providing them with a comprehensive platform to prepare for job interviews. The application aims to bridge the gap between academic learning and the practical skills needed for successful interviews. By </w:t>
+      </w:r>
+      <w:r>
+        <w:rPr>
+          <w:rFonts w:asciiTheme="majorBidi" w:eastAsia="Times New Roman" w:hAnsiTheme="majorBidi" w:cstheme="majorBidi"/>
+          <w:sz w:val="24"/>
+          <w:szCs w:val="24"/>
+          <w:lang w:val="en-US"/>
+        </w:rPr>
+        <w:t>describing</w:t>
+      </w:r>
+      <w:r>
+        <w:rPr>
+          <w:rFonts w:asciiTheme="majorBidi" w:eastAsia="Times New Roman" w:hAnsiTheme="majorBidi" w:cstheme="majorBidi"/>
+          <w:sz w:val="24"/>
+          <w:szCs w:val="24"/>
+          <w:lang w:val="en-US"/>
+        </w:rPr>
+        <w:t xml:space="preserve"> the specific requirements, this document will serve as a guide for the development team to ensure the successful implementation of the application.</w:t>
+      </w:r>
     </w:p>
     <w:p>
       <w:pPr>
@@ -3615,7 +3279,38 @@
           <w:numId w:val="0"/>
         </w:numPr>
         <w:spacing w:before="280" w:after="280" w:line="240" w:lineRule="atLeast"/>
+        <w:jc w:val="both"/>
         <w:outlineLvl w:val="1"/>
+        <w:rPr>
+          <w:rFonts w:asciiTheme="majorBidi" w:eastAsia="Times New Roman" w:hAnsiTheme="majorBidi" w:cstheme="majorBidi"/>
+          <w:b/>
+          <w:sz w:val="28"/>
+          <w:szCs w:val="20"/>
+          <w:lang w:val="en-US"/>
+        </w:rPr>
+      </w:pPr>
+      <w:r>
+        <w:rPr>
+          <w:rFonts w:asciiTheme="majorBidi" w:eastAsia="Times New Roman" w:hAnsiTheme="majorBidi" w:cstheme="majorBidi"/>
+          <w:b/>
+          <w:sz w:val="28"/>
+          <w:szCs w:val="20"/>
+          <w:lang w:val="en-US"/>
+        </w:rPr>
+        <w:t>Scope</w:t>
+      </w:r>
+      <w:bookmarkEnd w:id="6"/>
+      <w:bookmarkEnd w:id="7"/>
+      <w:bookmarkEnd w:id="8"/>
+      <w:bookmarkEnd w:id="9"/>
+    </w:p>
+    <w:p>
+      <w:pPr>
+        <w:keepNext/>
+        <w:keepLines/>
+        <w:spacing w:before="480" w:after="240" w:line="240" w:lineRule="atLeast"/>
+        <w:jc w:val="both"/>
+        <w:outlineLvl w:val="0"/>
         <w:rPr>
           <w:rFonts w:asciiTheme="majorBidi" w:eastAsia="Times New Roman" w:hAnsiTheme="majorBidi" w:cstheme="majorBidi"/>
           <w:sz w:val="24"/>
@@ -3623,6 +3318,85 @@
           <w:lang w:val="en-US"/>
         </w:rPr>
       </w:pPr>
+      <w:bookmarkStart w:id="10" w:name="_Toc518865258"/>
+      <w:bookmarkStart w:id="11" w:name="_Toc519128723"/>
+      <w:r>
+        <w:rPr>
+          <w:rFonts w:asciiTheme="majorBidi" w:eastAsia="Times New Roman" w:hAnsiTheme="majorBidi" w:cstheme="majorBidi"/>
+          <w:sz w:val="24"/>
+          <w:szCs w:val="24"/>
+          <w:lang w:val="en-US"/>
+        </w:rPr>
+        <w:t xml:space="preserve">The </w:t>
+      </w:r>
+      <w:r>
+        <w:rPr>
+          <w:rFonts w:asciiTheme="majorBidi" w:eastAsia="Times New Roman" w:hAnsiTheme="majorBidi" w:cstheme="majorBidi"/>
+          <w:b/>
+          <w:bCs/>
+          <w:sz w:val="24"/>
+          <w:szCs w:val="24"/>
+          <w:lang w:val="en-US"/>
+        </w:rPr>
+        <w:t>"Interview Preparation Application"</w:t>
+      </w:r>
+      <w:r>
+        <w:rPr>
+          <w:rFonts w:asciiTheme="majorBidi" w:eastAsia="Times New Roman" w:hAnsiTheme="majorBidi" w:cstheme="majorBidi"/>
+          <w:sz w:val="24"/>
+          <w:szCs w:val="24"/>
+          <w:lang w:val="en-US"/>
+        </w:rPr>
+        <w:t xml:space="preserve"> is a comprehensive platform designed to enhance the interview preparation experience for software engineering graduates. It serves as a central hub for users to access a rich repository of interview-related resources, engage with industry experts, participate in community discussions,</w:t>
+      </w:r>
+      <w:r>
+        <w:rPr>
+          <w:rFonts w:asciiTheme="majorBidi" w:eastAsia="Times New Roman" w:hAnsiTheme="majorBidi" w:cstheme="majorBidi"/>
+          <w:sz w:val="24"/>
+          <w:szCs w:val="24"/>
+          <w:lang w:val="en-US"/>
+        </w:rPr>
+        <w:t xml:space="preserve"> and check their nonverbal communication capabilities by mock interview</w:t>
+      </w:r>
+      <w:r>
+        <w:rPr>
+          <w:rFonts w:asciiTheme="majorBidi" w:eastAsia="Times New Roman" w:hAnsiTheme="majorBidi" w:cstheme="majorBidi"/>
+          <w:sz w:val="24"/>
+          <w:szCs w:val="24"/>
+          <w:lang w:val="en-US"/>
+        </w:rPr>
+        <w:t>. By providing an intuitive and user-friendly interface, the application aims to streamline the interview preparation process and equip users with the necessary skills and confidence to excel in their job interviews.</w:t>
+      </w:r>
+    </w:p>
+    <w:p>
+      <w:pPr>
+        <w:keepNext/>
+        <w:keepLines/>
+        <w:spacing w:before="480" w:after="240" w:line="240" w:lineRule="atLeast"/>
+        <w:jc w:val="both"/>
+        <w:outlineLvl w:val="0"/>
+        <w:rPr>
+          <w:rFonts w:asciiTheme="majorBidi" w:eastAsia="Times New Roman" w:hAnsiTheme="majorBidi" w:cstheme="majorBidi"/>
+          <w:b/>
+          <w:kern w:val="28"/>
+          <w:sz w:val="36"/>
+          <w:szCs w:val="20"/>
+          <w:lang w:val="en-US"/>
+        </w:rPr>
+      </w:pPr>
+      <w:r>
+        <w:rPr>
+          <w:rFonts w:asciiTheme="majorBidi" w:eastAsia="Times New Roman" w:hAnsiTheme="majorBidi" w:cstheme="majorBidi"/>
+          <w:b/>
+          <w:kern w:val="28"/>
+          <w:sz w:val="36"/>
+          <w:szCs w:val="20"/>
+          <w:lang w:val="en-US"/>
+        </w:rPr>
+        <w:t>Overall description</w:t>
+      </w:r>
+      <w:bookmarkEnd w:id="10"/>
+      <w:bookmarkEnd w:id="11"/>
     </w:p>
     <w:p>
       <w:pPr>
@@ -3633,6 +3407,7 @@
           <w:numId w:val="0"/>
         </w:numPr>
         <w:spacing w:before="280" w:after="280" w:line="240" w:lineRule="atLeast"/>
+        <w:jc w:val="both"/>
         <w:outlineLvl w:val="1"/>
         <w:rPr>
           <w:rFonts w:asciiTheme="majorBidi" w:eastAsia="Times New Roman" w:hAnsiTheme="majorBidi" w:cstheme="majorBidi"/>
@@ -3642,6 +3417,7 @@
           <w:lang w:val="en-US"/>
         </w:rPr>
       </w:pPr>
+      <w:bookmarkStart w:id="12" w:name="_Toc519128724"/>
       <w:r>
         <w:rPr>
           <w:rFonts w:asciiTheme="majorBidi" w:eastAsia="Times New Roman" w:hAnsiTheme="majorBidi" w:cstheme="majorBidi"/>
@@ -3650,55 +3426,9 @@
           <w:szCs w:val="20"/>
           <w:lang w:val="en-US"/>
         </w:rPr>
-        <w:lastRenderedPageBreak/>
-        <w:t>Operating environment</w:t>
-      </w:r>
-      <w:bookmarkEnd w:id="13"/>
-    </w:p>
-    <w:p>
-      <w:pPr>
-        <w:spacing w:after="0" w:line="240" w:lineRule="exact"/>
-        <w:jc w:val="both"/>
-        <w:rPr>
-          <w:rFonts w:asciiTheme="majorBidi" w:eastAsia="Times New Roman" w:hAnsiTheme="majorBidi" w:cstheme="majorBidi"/>
-          <w:sz w:val="24"/>
-          <w:szCs w:val="20"/>
-          <w:lang w:val="en-US"/>
-        </w:rPr>
-      </w:pPr>
-      <w:r>
-        <w:rPr>
-          <w:rFonts w:asciiTheme="majorBidi" w:eastAsia="Times New Roman" w:hAnsiTheme="majorBidi" w:cstheme="majorBidi"/>
-          <w:b/>
-          <w:bCs/>
-          <w:sz w:val="24"/>
-          <w:szCs w:val="20"/>
-          <w:lang w:val="en-US"/>
-        </w:rPr>
-        <w:t>OE-1:</w:t>
-      </w:r>
-      <w:r>
-        <w:rPr>
-          <w:rFonts w:asciiTheme="majorBidi" w:eastAsia="Times New Roman" w:hAnsiTheme="majorBidi" w:cstheme="majorBidi"/>
-          <w:sz w:val="24"/>
-          <w:szCs w:val="20"/>
-          <w:lang w:val="en-US"/>
-        </w:rPr>
-        <w:t xml:space="preserve"> This system shall operate on the Android Phones working on Android 10.0 and above. And a student of COMSATS University Islamabad, Abbottabad Campus.</w:t>
-      </w:r>
-    </w:p>
-    <w:p>
-      <w:pPr>
-        <w:spacing w:after="0" w:line="240" w:lineRule="exact"/>
-        <w:ind w:firstLine="480"/>
-        <w:jc w:val="both"/>
-        <w:rPr>
-          <w:rFonts w:asciiTheme="majorBidi" w:eastAsia="Times New Roman" w:hAnsiTheme="majorBidi" w:cstheme="majorBidi"/>
-          <w:sz w:val="24"/>
-          <w:szCs w:val="20"/>
-          <w:lang w:val="en-US"/>
-        </w:rPr>
-      </w:pPr>
+        <w:t>Product perspective</w:t>
+      </w:r>
+      <w:bookmarkEnd w:id="12"/>
     </w:p>
     <w:p>
       <w:pPr>
@@ -3709,174 +3439,161 @@
           <w:numId w:val="0"/>
         </w:numPr>
         <w:spacing w:before="280" w:after="280" w:line="240" w:lineRule="atLeast"/>
+        <w:jc w:val="both"/>
         <w:outlineLvl w:val="1"/>
         <w:rPr>
           <w:rFonts w:asciiTheme="majorBidi" w:eastAsia="Times New Roman" w:hAnsiTheme="majorBidi" w:cstheme="majorBidi"/>
-          <w:b/>
-          <w:sz w:val="28"/>
-          <w:szCs w:val="20"/>
-          <w:lang w:val="en-US"/>
-        </w:rPr>
-      </w:pPr>
-      <w:bookmarkStart w:id="14" w:name="_Toc518865261"/>
-      <w:bookmarkStart w:id="15" w:name="_Toc519128726"/>
-      <w:r>
-        <w:rPr>
-          <w:rFonts w:asciiTheme="majorBidi" w:eastAsia="Times New Roman" w:hAnsiTheme="majorBidi" w:cstheme="majorBidi"/>
-          <w:b/>
-          <w:sz w:val="28"/>
-          <w:szCs w:val="20"/>
-          <w:lang w:val="en-US"/>
-        </w:rPr>
-        <w:t>Design and implementation constraints</w:t>
-      </w:r>
-      <w:bookmarkEnd w:id="14"/>
-      <w:bookmarkEnd w:id="15"/>
-    </w:p>
-    <w:p>
-      <w:pPr>
-        <w:spacing w:after="0" w:line="240" w:lineRule="exact"/>
-        <w:jc w:val="both"/>
-        <w:rPr>
-          <w:rFonts w:asciiTheme="majorBidi" w:eastAsia="Times New Roman" w:hAnsiTheme="majorBidi" w:cstheme="majorBidi"/>
           <w:sz w:val="24"/>
-          <w:szCs w:val="20"/>
-          <w:lang w:val="en-US"/>
-        </w:rPr>
-      </w:pPr>
-      <w:bookmarkStart w:id="16" w:name="_Toc519128727"/>
-      <w:r>
-        <w:rPr>
-          <w:rFonts w:asciiTheme="majorBidi" w:eastAsia="Times New Roman" w:hAnsiTheme="majorBidi" w:cstheme="majorBidi"/>
-          <w:b/>
-          <w:bCs/>
+          <w:szCs w:val="24"/>
+          <w:lang w:val="en-US"/>
+        </w:rPr>
+      </w:pPr>
+      <w:bookmarkStart w:id="13" w:name="_Toc519128725"/>
+      <w:r>
+        <w:rPr>
+          <w:rFonts w:asciiTheme="majorBidi" w:eastAsia="Times New Roman" w:hAnsiTheme="majorBidi" w:cstheme="majorBidi"/>
           <w:sz w:val="24"/>
-          <w:szCs w:val="20"/>
-          <w:lang w:val="en-US"/>
-        </w:rPr>
-        <w:t>CO-1:</w:t>
+          <w:szCs w:val="24"/>
+          <w:lang w:val="en-US"/>
+        </w:rPr>
+        <w:t xml:space="preserve">We are going to deploy an entirely new </w:t>
       </w:r>
       <w:r>
         <w:rPr>
           <w:rFonts w:asciiTheme="majorBidi" w:eastAsia="Times New Roman" w:hAnsiTheme="majorBidi" w:cstheme="majorBidi"/>
           <w:sz w:val="24"/>
-          <w:szCs w:val="20"/>
-          <w:lang w:val="en-US"/>
-        </w:rPr>
-        <w:t xml:space="preserve"> Our application will use Firebase Database as a database provided by Google.</w:t>
-      </w:r>
-    </w:p>
-    <w:p>
-      <w:pPr>
-        <w:spacing w:after="0" w:line="240" w:lineRule="exact"/>
-        <w:jc w:val="both"/>
+          <w:szCs w:val="24"/>
+          <w:lang w:val="en-US"/>
+        </w:rPr>
+        <w:t>application</w:t>
+      </w:r>
+      <w:r>
         <w:rPr>
           <w:rFonts w:asciiTheme="majorBidi" w:eastAsia="Times New Roman" w:hAnsiTheme="majorBidi" w:cstheme="majorBidi"/>
           <w:sz w:val="24"/>
-          <w:szCs w:val="20"/>
-          <w:lang w:val="en-US"/>
-        </w:rPr>
-      </w:pPr>
-      <w:r>
-        <w:rPr>
-          <w:rFonts w:asciiTheme="majorBidi" w:eastAsia="Times New Roman" w:hAnsiTheme="majorBidi" w:cstheme="majorBidi"/>
-          <w:b/>
-          <w:bCs/>
+          <w:szCs w:val="24"/>
+          <w:lang w:val="en-US"/>
+        </w:rPr>
+        <w:t xml:space="preserve">; this work hasn’t been done before. </w:t>
+      </w:r>
+      <w:r>
+        <w:rPr>
+          <w:rFonts w:asciiTheme="majorBidi" w:eastAsia="Times New Roman" w:hAnsiTheme="majorBidi" w:cstheme="majorBidi"/>
           <w:sz w:val="24"/>
-          <w:szCs w:val="20"/>
-          <w:lang w:val="en-US"/>
-        </w:rPr>
-        <w:t>CO-2:</w:t>
+          <w:szCs w:val="24"/>
+          <w:lang w:val="en-US"/>
+        </w:rPr>
+        <w:t>Emotion Detection</w:t>
       </w:r>
       <w:r>
         <w:rPr>
           <w:rFonts w:asciiTheme="majorBidi" w:eastAsia="Times New Roman" w:hAnsiTheme="majorBidi" w:cstheme="majorBidi"/>
           <w:sz w:val="24"/>
-          <w:szCs w:val="20"/>
-          <w:lang w:val="en-US"/>
-        </w:rPr>
-        <w:t xml:space="preserve"> Our application will use the OpenCV library for implementing the Emotion Detection in the application.</w:t>
-      </w:r>
-    </w:p>
-    <w:p>
-      <w:pPr>
-        <w:spacing w:after="0" w:line="240" w:lineRule="exact"/>
-        <w:jc w:val="both"/>
+          <w:szCs w:val="24"/>
+          <w:lang w:val="en-US"/>
+        </w:rPr>
+        <w:t xml:space="preserve"> has been used in many other categories, but we are going to use it for </w:t>
+      </w:r>
+      <w:r>
         <w:rPr>
           <w:rFonts w:asciiTheme="majorBidi" w:eastAsia="Times New Roman" w:hAnsiTheme="majorBidi" w:cstheme="majorBidi"/>
           <w:sz w:val="24"/>
-          <w:szCs w:val="20"/>
-          <w:lang w:val="en-US"/>
-        </w:rPr>
-      </w:pPr>
-      <w:r>
-        <w:rPr>
-          <w:rFonts w:asciiTheme="majorBidi" w:eastAsia="Times New Roman" w:hAnsiTheme="majorBidi" w:cstheme="majorBidi"/>
-          <w:b/>
-          <w:bCs/>
+          <w:szCs w:val="24"/>
+          <w:lang w:val="en-US"/>
+        </w:rPr>
+        <w:t>nonverbal communication</w:t>
+      </w:r>
+      <w:r>
+        <w:rPr>
+          <w:rFonts w:asciiTheme="majorBidi" w:eastAsia="Times New Roman" w:hAnsiTheme="majorBidi" w:cstheme="majorBidi"/>
           <w:sz w:val="24"/>
-          <w:szCs w:val="20"/>
-          <w:lang w:val="en-US"/>
-        </w:rPr>
-        <w:t>CO-</w:t>
-      </w:r>
-      <w:r>
-        <w:rPr>
-          <w:rFonts w:asciiTheme="majorBidi" w:eastAsia="Times New Roman" w:hAnsiTheme="majorBidi" w:cstheme="majorBidi"/>
-          <w:b/>
-          <w:bCs/>
+          <w:szCs w:val="24"/>
+          <w:lang w:val="en-US"/>
+        </w:rPr>
+        <w:t xml:space="preserve">. And we have searched for </w:t>
+      </w:r>
+      <w:r>
+        <w:rPr>
+          <w:rFonts w:asciiTheme="majorBidi" w:eastAsia="Times New Roman" w:hAnsiTheme="majorBidi" w:cstheme="majorBidi"/>
           <w:sz w:val="24"/>
-          <w:szCs w:val="20"/>
-          <w:lang w:val="en-US"/>
-        </w:rPr>
-        <w:t>3</w:t>
-      </w:r>
-      <w:r>
-        <w:rPr>
-          <w:rFonts w:asciiTheme="majorBidi" w:eastAsia="Times New Roman" w:hAnsiTheme="majorBidi" w:cstheme="majorBidi"/>
-          <w:b/>
-          <w:bCs/>
+          <w:szCs w:val="24"/>
+          <w:lang w:val="en-US"/>
+        </w:rPr>
+        <w:t>an</w:t>
+      </w:r>
+      <w:r>
+        <w:rPr>
+          <w:rFonts w:asciiTheme="majorBidi" w:eastAsia="Times New Roman" w:hAnsiTheme="majorBidi" w:cstheme="majorBidi"/>
           <w:sz w:val="24"/>
-          <w:szCs w:val="20"/>
-          <w:lang w:val="en-US"/>
-        </w:rPr>
-        <w:t>:</w:t>
+          <w:szCs w:val="24"/>
+          <w:lang w:val="en-US"/>
+        </w:rPr>
+        <w:t xml:space="preserve"> </w:t>
       </w:r>
       <w:r>
         <w:rPr>
           <w:rFonts w:asciiTheme="majorBidi" w:eastAsia="Times New Roman" w:hAnsiTheme="majorBidi" w:cstheme="majorBidi"/>
           <w:sz w:val="24"/>
-          <w:szCs w:val="20"/>
-          <w:lang w:val="en-US"/>
-        </w:rPr>
-        <w:t xml:space="preserve"> Our application will utilize React Native as the primary framework for application development.</w:t>
-      </w:r>
-    </w:p>
-    <w:p>
-      <w:pPr>
-        <w:keepNext/>
-        <w:keepLines/>
-        <w:spacing w:before="480" w:after="240" w:line="240" w:lineRule="atLeast"/>
-        <w:outlineLvl w:val="0"/>
-        <w:rPr>
-          <w:rFonts w:asciiTheme="majorBidi" w:eastAsia="Times New Roman" w:hAnsiTheme="majorBidi" w:cstheme="majorBidi"/>
-          <w:b/>
-          <w:kern w:val="28"/>
-          <w:sz w:val="36"/>
-          <w:szCs w:val="20"/>
-          <w:lang w:val="en-US"/>
-        </w:rPr>
-      </w:pPr>
-      <w:r>
-        <w:rPr>
-          <w:rFonts w:asciiTheme="majorBidi" w:eastAsia="Times New Roman" w:hAnsiTheme="majorBidi" w:cstheme="majorBidi"/>
-          <w:b/>
-          <w:kern w:val="28"/>
-          <w:sz w:val="36"/>
-          <w:szCs w:val="20"/>
-          <w:lang w:val="en-US"/>
-        </w:rPr>
-        <w:t>Requirement identifying technique.</w:t>
+          <w:szCs w:val="24"/>
+          <w:lang w:val="en-US"/>
+        </w:rPr>
+        <w:t>application</w:t>
+      </w:r>
+      <w:r>
+        <w:rPr>
+          <w:rFonts w:asciiTheme="majorBidi" w:eastAsia="Times New Roman" w:hAnsiTheme="majorBidi" w:cstheme="majorBidi"/>
+          <w:sz w:val="24"/>
+          <w:szCs w:val="24"/>
+          <w:lang w:val="en-US"/>
+        </w:rPr>
+        <w:t xml:space="preserve"> like this. </w:t>
+      </w:r>
+      <w:r>
+        <w:rPr>
+          <w:rFonts w:asciiTheme="majorBidi" w:eastAsia="Times New Roman" w:hAnsiTheme="majorBidi" w:cstheme="majorBidi"/>
+          <w:sz w:val="24"/>
+          <w:szCs w:val="24"/>
+          <w:lang w:val="en-US"/>
+        </w:rPr>
+        <w:t xml:space="preserve">There are applications like Huru and </w:t>
+      </w:r>
+      <w:proofErr w:type="spellStart"/>
+      <w:r>
+        <w:rPr>
+          <w:rFonts w:asciiTheme="majorBidi" w:eastAsia="Times New Roman" w:hAnsiTheme="majorBidi" w:cstheme="majorBidi"/>
+          <w:sz w:val="24"/>
+          <w:szCs w:val="24"/>
+          <w:lang w:val="en-US"/>
+        </w:rPr>
+        <w:t>Mangtas</w:t>
+      </w:r>
+      <w:proofErr w:type="spellEnd"/>
+      <w:r>
+        <w:rPr>
+          <w:rFonts w:asciiTheme="majorBidi" w:eastAsia="Times New Roman" w:hAnsiTheme="majorBidi" w:cstheme="majorBidi"/>
+          <w:sz w:val="24"/>
+          <w:szCs w:val="24"/>
+          <w:lang w:val="en-US"/>
+        </w:rPr>
+        <w:t xml:space="preserve">, but they’re paid and not specifically focusing on nonverbal communication </w:t>
+      </w:r>
+      <w:r>
+        <w:rPr>
+          <w:rFonts w:asciiTheme="majorBidi" w:eastAsia="Times New Roman" w:hAnsiTheme="majorBidi" w:cstheme="majorBidi"/>
+          <w:sz w:val="24"/>
+          <w:szCs w:val="24"/>
+          <w:lang w:val="en-US"/>
+        </w:rPr>
+        <w:t>betterment.</w:t>
+      </w:r>
+      <w:r>
+        <w:rPr>
+          <w:rFonts w:asciiTheme="majorBidi" w:eastAsia="Times New Roman" w:hAnsiTheme="majorBidi" w:cstheme="majorBidi"/>
+          <w:sz w:val="24"/>
+          <w:szCs w:val="24"/>
+          <w:lang w:val="en-US"/>
+        </w:rPr>
+        <w:t xml:space="preserve"> </w:t>
       </w:r>
     </w:p>
     <w:p>
@@ -3888,34 +3605,16 @@
           <w:numId w:val="0"/>
         </w:numPr>
         <w:spacing w:before="280" w:after="280" w:line="240" w:lineRule="atLeast"/>
+        <w:jc w:val="both"/>
         <w:outlineLvl w:val="1"/>
         <w:rPr>
           <w:rFonts w:asciiTheme="majorBidi" w:eastAsia="Times New Roman" w:hAnsiTheme="majorBidi" w:cstheme="majorBidi"/>
-          <w:sz w:val="24"/>
-          <w:szCs w:val="20"/>
-          <w:lang w:val="en-US"/>
-        </w:rPr>
-      </w:pPr>
-      <w:r>
-        <w:rPr>
-          <w:rFonts w:asciiTheme="majorBidi" w:eastAsia="Times New Roman" w:hAnsiTheme="majorBidi" w:cstheme="majorBidi"/>
-          <w:b/>
-          <w:bCs/>
-          <w:sz w:val="24"/>
-          <w:szCs w:val="20"/>
-          <w:lang w:val="en-US"/>
-        </w:rPr>
-        <w:t>Brainstorming</w:t>
-      </w:r>
-      <w:r>
-        <w:rPr>
-          <w:rFonts w:asciiTheme="majorBidi" w:eastAsia="Times New Roman" w:hAnsiTheme="majorBidi" w:cstheme="majorBidi"/>
-          <w:sz w:val="24"/>
-          <w:szCs w:val="20"/>
-          <w:lang w:val="en-US"/>
-        </w:rPr>
-        <w:t>: We have sat in a team and ask all the members to give their opinion on this system.</w:t>
-      </w:r>
+          <w:b/>
+          <w:sz w:val="28"/>
+          <w:szCs w:val="20"/>
+          <w:lang w:val="en-US"/>
+        </w:rPr>
+      </w:pPr>
     </w:p>
     <w:p>
       <w:pPr>
@@ -3926,6 +3625,344 @@
           <w:numId w:val="0"/>
         </w:numPr>
         <w:spacing w:before="280" w:after="280" w:line="240" w:lineRule="atLeast"/>
+        <w:jc w:val="both"/>
+        <w:outlineLvl w:val="1"/>
+        <w:rPr>
+          <w:rFonts w:asciiTheme="majorBidi" w:eastAsia="Times New Roman" w:hAnsiTheme="majorBidi" w:cstheme="majorBidi"/>
+          <w:b/>
+          <w:sz w:val="28"/>
+          <w:szCs w:val="20"/>
+          <w:lang w:val="en-US"/>
+        </w:rPr>
+      </w:pPr>
+    </w:p>
+    <w:p>
+      <w:pPr>
+        <w:keepNext/>
+        <w:keepLines/>
+        <w:numPr>
+          <w:ilvl w:val="1"/>
+          <w:numId w:val="0"/>
+        </w:numPr>
+        <w:spacing w:before="280" w:after="280" w:line="240" w:lineRule="atLeast"/>
+        <w:jc w:val="both"/>
+        <w:outlineLvl w:val="1"/>
+        <w:rPr>
+          <w:rFonts w:asciiTheme="majorBidi" w:eastAsia="Times New Roman" w:hAnsiTheme="majorBidi" w:cstheme="majorBidi"/>
+          <w:b/>
+          <w:sz w:val="28"/>
+          <w:szCs w:val="20"/>
+          <w:lang w:val="en-US"/>
+        </w:rPr>
+      </w:pPr>
+    </w:p>
+    <w:p>
+      <w:pPr>
+        <w:keepNext/>
+        <w:keepLines/>
+        <w:numPr>
+          <w:ilvl w:val="1"/>
+          <w:numId w:val="0"/>
+        </w:numPr>
+        <w:spacing w:before="280" w:after="280" w:line="240" w:lineRule="atLeast"/>
+        <w:jc w:val="both"/>
+        <w:outlineLvl w:val="1"/>
+        <w:rPr>
+          <w:rFonts w:asciiTheme="majorBidi" w:eastAsia="Times New Roman" w:hAnsiTheme="majorBidi" w:cstheme="majorBidi"/>
+          <w:b/>
+          <w:sz w:val="28"/>
+          <w:szCs w:val="20"/>
+          <w:lang w:val="en-US"/>
+        </w:rPr>
+      </w:pPr>
+      <w:r>
+        <w:rPr>
+          <w:rFonts w:asciiTheme="majorBidi" w:eastAsia="Times New Roman" w:hAnsiTheme="majorBidi" w:cstheme="majorBidi"/>
+          <w:b/>
+          <w:sz w:val="28"/>
+          <w:szCs w:val="20"/>
+          <w:lang w:val="en-US"/>
+        </w:rPr>
+        <w:lastRenderedPageBreak/>
+        <w:t>Operating environment</w:t>
+      </w:r>
+      <w:bookmarkEnd w:id="13"/>
+    </w:p>
+    <w:p>
+      <w:pPr>
+        <w:spacing w:after="0" w:line="240" w:lineRule="exact"/>
+        <w:jc w:val="both"/>
+        <w:rPr>
+          <w:rFonts w:asciiTheme="majorBidi" w:eastAsia="Times New Roman" w:hAnsiTheme="majorBidi" w:cstheme="majorBidi"/>
+          <w:sz w:val="24"/>
+          <w:szCs w:val="20"/>
+          <w:lang w:val="en-US"/>
+        </w:rPr>
+      </w:pPr>
+      <w:r>
+        <w:rPr>
+          <w:rFonts w:asciiTheme="majorBidi" w:eastAsia="Times New Roman" w:hAnsiTheme="majorBidi" w:cstheme="majorBidi"/>
+          <w:b/>
+          <w:bCs/>
+          <w:sz w:val="24"/>
+          <w:szCs w:val="20"/>
+          <w:lang w:val="en-US"/>
+        </w:rPr>
+        <w:t>OE-1:</w:t>
+      </w:r>
+      <w:r>
+        <w:rPr>
+          <w:rFonts w:asciiTheme="majorBidi" w:eastAsia="Times New Roman" w:hAnsiTheme="majorBidi" w:cstheme="majorBidi"/>
+          <w:sz w:val="24"/>
+          <w:szCs w:val="20"/>
+          <w:lang w:val="en-US"/>
+        </w:rPr>
+        <w:t xml:space="preserve"> This system shall operate on the Android Phones working on Android 10.0 and above. And a student of COMSATS University Islamabad, Abbottabad Campus.</w:t>
+      </w:r>
+    </w:p>
+    <w:p>
+      <w:pPr>
+        <w:spacing w:after="0" w:line="240" w:lineRule="exact"/>
+        <w:ind w:firstLine="480"/>
+        <w:jc w:val="both"/>
+        <w:rPr>
+          <w:rFonts w:asciiTheme="majorBidi" w:eastAsia="Times New Roman" w:hAnsiTheme="majorBidi" w:cstheme="majorBidi"/>
+          <w:sz w:val="24"/>
+          <w:szCs w:val="20"/>
+          <w:lang w:val="en-US"/>
+        </w:rPr>
+      </w:pPr>
+    </w:p>
+    <w:p>
+      <w:pPr>
+        <w:keepNext/>
+        <w:keepLines/>
+        <w:numPr>
+          <w:ilvl w:val="1"/>
+          <w:numId w:val="0"/>
+        </w:numPr>
+        <w:spacing w:before="280" w:after="280" w:line="240" w:lineRule="atLeast"/>
+        <w:jc w:val="both"/>
+        <w:outlineLvl w:val="1"/>
+        <w:rPr>
+          <w:rFonts w:asciiTheme="majorBidi" w:eastAsia="Times New Roman" w:hAnsiTheme="majorBidi" w:cstheme="majorBidi"/>
+          <w:b/>
+          <w:sz w:val="28"/>
+          <w:szCs w:val="20"/>
+          <w:lang w:val="en-US"/>
+        </w:rPr>
+      </w:pPr>
+      <w:bookmarkStart w:id="14" w:name="_Toc518865261"/>
+      <w:bookmarkStart w:id="15" w:name="_Toc519128726"/>
+      <w:r>
+        <w:rPr>
+          <w:rFonts w:asciiTheme="majorBidi" w:eastAsia="Times New Roman" w:hAnsiTheme="majorBidi" w:cstheme="majorBidi"/>
+          <w:b/>
+          <w:sz w:val="28"/>
+          <w:szCs w:val="20"/>
+          <w:lang w:val="en-US"/>
+        </w:rPr>
+        <w:t>Design and implementation constraints</w:t>
+      </w:r>
+      <w:bookmarkEnd w:id="14"/>
+      <w:bookmarkEnd w:id="15"/>
+    </w:p>
+    <w:p>
+      <w:pPr>
+        <w:spacing w:after="0" w:line="240" w:lineRule="exact"/>
+        <w:jc w:val="both"/>
+        <w:rPr>
+          <w:rFonts w:asciiTheme="majorBidi" w:eastAsia="Times New Roman" w:hAnsiTheme="majorBidi" w:cstheme="majorBidi"/>
+          <w:sz w:val="24"/>
+          <w:szCs w:val="20"/>
+          <w:lang w:val="en-US"/>
+        </w:rPr>
+      </w:pPr>
+      <w:bookmarkStart w:id="16" w:name="_Toc519128727"/>
+      <w:r>
+        <w:rPr>
+          <w:rFonts w:asciiTheme="majorBidi" w:eastAsia="Times New Roman" w:hAnsiTheme="majorBidi" w:cstheme="majorBidi"/>
+          <w:b/>
+          <w:bCs/>
+          <w:sz w:val="24"/>
+          <w:szCs w:val="20"/>
+          <w:lang w:val="en-US"/>
+        </w:rPr>
+        <w:t>CO-1:</w:t>
+      </w:r>
+      <w:r>
+        <w:rPr>
+          <w:rFonts w:asciiTheme="majorBidi" w:eastAsia="Times New Roman" w:hAnsiTheme="majorBidi" w:cstheme="majorBidi"/>
+          <w:sz w:val="24"/>
+          <w:szCs w:val="20"/>
+          <w:lang w:val="en-US"/>
+        </w:rPr>
+        <w:t xml:space="preserve"> Our application will use Firebase Database as a database provided by Google.</w:t>
+      </w:r>
+    </w:p>
+    <w:p>
+      <w:pPr>
+        <w:spacing w:after="0" w:line="240" w:lineRule="exact"/>
+        <w:jc w:val="both"/>
+        <w:rPr>
+          <w:rFonts w:asciiTheme="majorBidi" w:eastAsia="Times New Roman" w:hAnsiTheme="majorBidi" w:cstheme="majorBidi"/>
+          <w:sz w:val="24"/>
+          <w:szCs w:val="20"/>
+          <w:lang w:val="en-US"/>
+        </w:rPr>
+      </w:pPr>
+      <w:r>
+        <w:rPr>
+          <w:rFonts w:asciiTheme="majorBidi" w:eastAsia="Times New Roman" w:hAnsiTheme="majorBidi" w:cstheme="majorBidi"/>
+          <w:b/>
+          <w:bCs/>
+          <w:sz w:val="24"/>
+          <w:szCs w:val="20"/>
+          <w:lang w:val="en-US"/>
+        </w:rPr>
+        <w:t>CO-2:</w:t>
+      </w:r>
+      <w:r>
+        <w:rPr>
+          <w:rFonts w:asciiTheme="majorBidi" w:eastAsia="Times New Roman" w:hAnsiTheme="majorBidi" w:cstheme="majorBidi"/>
+          <w:sz w:val="24"/>
+          <w:szCs w:val="20"/>
+          <w:lang w:val="en-US"/>
+        </w:rPr>
+        <w:t xml:space="preserve"> Our application will use the OpenCV library for implementing the Emotion Detection in the application.</w:t>
+      </w:r>
+    </w:p>
+    <w:p>
+      <w:pPr>
+        <w:spacing w:after="0" w:line="240" w:lineRule="exact"/>
+        <w:jc w:val="both"/>
+        <w:rPr>
+          <w:rFonts w:asciiTheme="majorBidi" w:eastAsia="Times New Roman" w:hAnsiTheme="majorBidi" w:cstheme="majorBidi"/>
+          <w:sz w:val="24"/>
+          <w:szCs w:val="20"/>
+          <w:lang w:val="en-US"/>
+        </w:rPr>
+      </w:pPr>
+      <w:r>
+        <w:rPr>
+          <w:rFonts w:asciiTheme="majorBidi" w:eastAsia="Times New Roman" w:hAnsiTheme="majorBidi" w:cstheme="majorBidi"/>
+          <w:b/>
+          <w:bCs/>
+          <w:sz w:val="24"/>
+          <w:szCs w:val="20"/>
+          <w:lang w:val="en-US"/>
+        </w:rPr>
+        <w:t>CO-</w:t>
+      </w:r>
+      <w:r>
+        <w:rPr>
+          <w:rFonts w:asciiTheme="majorBidi" w:eastAsia="Times New Roman" w:hAnsiTheme="majorBidi" w:cstheme="majorBidi"/>
+          <w:b/>
+          <w:bCs/>
+          <w:sz w:val="24"/>
+          <w:szCs w:val="20"/>
+          <w:lang w:val="en-US"/>
+        </w:rPr>
+        <w:t>3</w:t>
+      </w:r>
+      <w:r>
+        <w:rPr>
+          <w:rFonts w:asciiTheme="majorBidi" w:eastAsia="Times New Roman" w:hAnsiTheme="majorBidi" w:cstheme="majorBidi"/>
+          <w:b/>
+          <w:bCs/>
+          <w:sz w:val="24"/>
+          <w:szCs w:val="20"/>
+          <w:lang w:val="en-US"/>
+        </w:rPr>
+        <w:t>:</w:t>
+      </w:r>
+      <w:r>
+        <w:rPr>
+          <w:rFonts w:asciiTheme="majorBidi" w:eastAsia="Times New Roman" w:hAnsiTheme="majorBidi" w:cstheme="majorBidi"/>
+          <w:sz w:val="24"/>
+          <w:szCs w:val="20"/>
+          <w:lang w:val="en-US"/>
+        </w:rPr>
+        <w:t xml:space="preserve"> Our application will utilize React Native as the primary framework for application development.</w:t>
+      </w:r>
+    </w:p>
+    <w:p>
+      <w:pPr>
+        <w:keepNext/>
+        <w:keepLines/>
+        <w:spacing w:before="480" w:after="240" w:line="240" w:lineRule="atLeast"/>
+        <w:jc w:val="both"/>
+        <w:outlineLvl w:val="0"/>
+        <w:rPr>
+          <w:rFonts w:asciiTheme="majorBidi" w:eastAsia="Times New Roman" w:hAnsiTheme="majorBidi" w:cstheme="majorBidi"/>
+          <w:b/>
+          <w:kern w:val="28"/>
+          <w:sz w:val="36"/>
+          <w:szCs w:val="20"/>
+          <w:lang w:val="en-US"/>
+        </w:rPr>
+      </w:pPr>
+      <w:r>
+        <w:rPr>
+          <w:rFonts w:asciiTheme="majorBidi" w:eastAsia="Times New Roman" w:hAnsiTheme="majorBidi" w:cstheme="majorBidi"/>
+          <w:b/>
+          <w:kern w:val="28"/>
+          <w:sz w:val="36"/>
+          <w:szCs w:val="20"/>
+          <w:lang w:val="en-US"/>
+        </w:rPr>
+        <w:t>Requirement identifying technique.</w:t>
+      </w:r>
+    </w:p>
+    <w:p>
+      <w:pPr>
+        <w:keepNext/>
+        <w:keepLines/>
+        <w:numPr>
+          <w:ilvl w:val="1"/>
+          <w:numId w:val="0"/>
+        </w:numPr>
+        <w:spacing w:before="280" w:after="280" w:line="240" w:lineRule="atLeast"/>
+        <w:jc w:val="both"/>
+        <w:outlineLvl w:val="1"/>
+        <w:rPr>
+          <w:rFonts w:asciiTheme="majorBidi" w:eastAsia="Times New Roman" w:hAnsiTheme="majorBidi" w:cstheme="majorBidi"/>
+          <w:sz w:val="24"/>
+          <w:szCs w:val="20"/>
+          <w:lang w:val="en-US"/>
+        </w:rPr>
+      </w:pPr>
+      <w:r>
+        <w:rPr>
+          <w:rFonts w:asciiTheme="majorBidi" w:eastAsia="Times New Roman" w:hAnsiTheme="majorBidi" w:cstheme="majorBidi"/>
+          <w:b/>
+          <w:bCs/>
+          <w:sz w:val="24"/>
+          <w:szCs w:val="20"/>
+          <w:lang w:val="en-US"/>
+        </w:rPr>
+        <w:t>Brainstorming</w:t>
+      </w:r>
+      <w:r>
+        <w:rPr>
+          <w:rFonts w:asciiTheme="majorBidi" w:eastAsia="Times New Roman" w:hAnsiTheme="majorBidi" w:cstheme="majorBidi"/>
+          <w:sz w:val="24"/>
+          <w:szCs w:val="20"/>
+          <w:lang w:val="en-US"/>
+        </w:rPr>
+        <w:t>: We have sat in a team and ask all the members to give their opinion on this system.</w:t>
+      </w:r>
+    </w:p>
+    <w:p>
+      <w:pPr>
+        <w:keepNext/>
+        <w:keepLines/>
+        <w:numPr>
+          <w:ilvl w:val="1"/>
+          <w:numId w:val="0"/>
+        </w:numPr>
+        <w:spacing w:before="280" w:after="280" w:line="240" w:lineRule="atLeast"/>
+        <w:jc w:val="both"/>
         <w:outlineLvl w:val="1"/>
         <w:rPr>
           <w:rFonts w:asciiTheme="majorBidi" w:eastAsia="Times New Roman" w:hAnsiTheme="majorBidi" w:cstheme="majorBidi"/>
@@ -4407,6 +4444,7 @@
           <w:p>
             <w:pPr>
               <w:spacing w:line="240" w:lineRule="exact"/>
+              <w:jc w:val="both"/>
               <w:rPr>
                 <w:rFonts w:asciiTheme="majorBidi" w:hAnsiTheme="majorBidi" w:cstheme="majorBidi"/>
                 <w:b/>
@@ -4453,6 +4491,7 @@
           <w:p>
             <w:pPr>
               <w:spacing w:line="240" w:lineRule="exact"/>
+              <w:jc w:val="both"/>
               <w:rPr>
                 <w:rFonts w:asciiTheme="majorBidi" w:hAnsiTheme="majorBidi" w:cstheme="majorBidi"/>
                 <w:b/>
@@ -4507,6 +4546,7 @@
           <w:p>
             <w:pPr>
               <w:spacing w:line="240" w:lineRule="exact"/>
+              <w:jc w:val="both"/>
               <w:rPr>
                 <w:rFonts w:asciiTheme="majorBidi" w:hAnsiTheme="majorBidi" w:cstheme="majorBidi"/>
                 <w:b/>
@@ -4578,6 +4618,7 @@
           <w:p>
             <w:pPr>
               <w:spacing w:line="240" w:lineRule="exact"/>
+              <w:jc w:val="both"/>
               <w:rPr>
                 <w:rFonts w:asciiTheme="majorBidi" w:hAnsiTheme="majorBidi" w:cstheme="majorBidi"/>
                 <w:b/>
@@ -4632,6 +4673,7 @@
           <w:p>
             <w:pPr>
               <w:spacing w:line="240" w:lineRule="exact"/>
+              <w:jc w:val="both"/>
               <w:rPr>
                 <w:rFonts w:asciiTheme="majorBidi" w:hAnsiTheme="majorBidi" w:cstheme="majorBidi"/>
                 <w:b/>
@@ -4713,6 +4755,7 @@
           <w:p>
             <w:pPr>
               <w:spacing w:line="240" w:lineRule="exact"/>
+              <w:jc w:val="both"/>
               <w:rPr>
                 <w:rFonts w:asciiTheme="majorBidi" w:hAnsiTheme="majorBidi" w:cstheme="majorBidi"/>
                 <w:b/>
@@ -4772,6 +4815,7 @@
           <w:p>
             <w:pPr>
               <w:spacing w:line="240" w:lineRule="exact"/>
+              <w:jc w:val="both"/>
               <w:rPr>
                 <w:rFonts w:asciiTheme="majorBidi" w:hAnsiTheme="majorBidi" w:cstheme="majorBidi"/>
                 <w:b/>
@@ -4818,6 +4862,7 @@
           <w:p>
             <w:pPr>
               <w:spacing w:line="240" w:lineRule="exact"/>
+              <w:jc w:val="both"/>
               <w:rPr>
                 <w:rFonts w:asciiTheme="majorBidi" w:hAnsiTheme="majorBidi" w:cstheme="majorBidi"/>
                 <w:b/>
@@ -4952,6 +4997,7 @@
           <w:p>
             <w:pPr>
               <w:spacing w:line="240" w:lineRule="exact"/>
+              <w:jc w:val="both"/>
               <w:rPr>
                 <w:rFonts w:asciiTheme="majorBidi" w:hAnsiTheme="majorBidi" w:cstheme="majorBidi"/>
                 <w:b/>
@@ -4998,6 +5044,7 @@
           <w:p>
             <w:pPr>
               <w:spacing w:line="240" w:lineRule="exact"/>
+              <w:jc w:val="both"/>
               <w:rPr>
                 <w:rFonts w:asciiTheme="majorBidi" w:hAnsiTheme="majorBidi" w:cstheme="majorBidi"/>
                 <w:b/>
@@ -5047,6 +5094,7 @@
           <w:p>
             <w:pPr>
               <w:spacing w:line="240" w:lineRule="exact"/>
+              <w:jc w:val="both"/>
               <w:rPr>
                 <w:rFonts w:asciiTheme="majorBidi" w:hAnsiTheme="majorBidi" w:cstheme="majorBidi"/>
                 <w:b/>
@@ -5105,6 +5153,7 @@
           <w:p>
             <w:pPr>
               <w:spacing w:line="240" w:lineRule="exact"/>
+              <w:jc w:val="both"/>
               <w:rPr>
                 <w:rFonts w:asciiTheme="majorBidi" w:hAnsiTheme="majorBidi" w:cstheme="majorBidi"/>
                 <w:b/>
@@ -5193,6 +5242,7 @@
           <w:p>
             <w:pPr>
               <w:spacing w:line="240" w:lineRule="exact"/>
+              <w:jc w:val="both"/>
               <w:rPr>
                 <w:rFonts w:asciiTheme="majorBidi" w:hAnsiTheme="majorBidi" w:cstheme="majorBidi"/>
                 <w:b/>
@@ -5239,6 +5289,7 @@
           <w:p>
             <w:pPr>
               <w:spacing w:line="240" w:lineRule="exact"/>
+              <w:jc w:val="both"/>
               <w:rPr>
                 <w:rFonts w:asciiTheme="majorBidi" w:hAnsiTheme="majorBidi" w:cstheme="majorBidi"/>
                 <w:b/>
@@ -5293,6 +5344,7 @@
           <w:p>
             <w:pPr>
               <w:spacing w:line="240" w:lineRule="exact"/>
+              <w:jc w:val="both"/>
               <w:rPr>
                 <w:rFonts w:asciiTheme="majorBidi" w:hAnsiTheme="majorBidi" w:cstheme="majorBidi"/>
                 <w:b/>
@@ -5339,6 +5391,7 @@
           <w:p>
             <w:pPr>
               <w:spacing w:line="240" w:lineRule="exact"/>
+              <w:jc w:val="both"/>
               <w:rPr>
                 <w:rFonts w:asciiTheme="majorBidi" w:hAnsiTheme="majorBidi" w:cstheme="majorBidi"/>
                 <w:b/>
@@ -5393,6 +5446,7 @@
           <w:p>
             <w:pPr>
               <w:spacing w:line="240" w:lineRule="exact"/>
+              <w:jc w:val="both"/>
               <w:rPr>
                 <w:rFonts w:asciiTheme="majorBidi" w:hAnsiTheme="majorBidi" w:cstheme="majorBidi"/>
                 <w:b/>
@@ -5447,6 +5501,7 @@
           <w:p>
             <w:pPr>
               <w:spacing w:line="240" w:lineRule="exact"/>
+              <w:jc w:val="both"/>
               <w:rPr>
                 <w:rFonts w:asciiTheme="majorBidi" w:hAnsiTheme="majorBidi" w:cstheme="majorBidi"/>
                 <w:b/>
@@ -5506,6 +5561,7 @@
           <w:p>
             <w:pPr>
               <w:spacing w:line="240" w:lineRule="exact"/>
+              <w:jc w:val="both"/>
               <w:rPr>
                 <w:rFonts w:asciiTheme="majorBidi" w:hAnsiTheme="majorBidi" w:cstheme="majorBidi"/>
                 <w:b/>
@@ -5552,6 +5608,7 @@
           <w:p>
             <w:pPr>
               <w:spacing w:line="240" w:lineRule="exact"/>
+              <w:jc w:val="both"/>
               <w:rPr>
                 <w:rFonts w:asciiTheme="majorBidi" w:hAnsiTheme="majorBidi" w:cstheme="majorBidi"/>
                 <w:b/>
@@ -5663,6 +5720,7 @@
           <w:p>
             <w:pPr>
               <w:spacing w:line="240" w:lineRule="exact"/>
+              <w:jc w:val="both"/>
               <w:rPr>
                 <w:rFonts w:asciiTheme="majorBidi" w:hAnsiTheme="majorBidi" w:cstheme="majorBidi"/>
                 <w:b/>
@@ -5710,6 +5768,7 @@
           <w:p>
             <w:pPr>
               <w:spacing w:line="240" w:lineRule="exact"/>
+              <w:jc w:val="both"/>
               <w:rPr>
                 <w:rFonts w:asciiTheme="majorBidi" w:hAnsiTheme="majorBidi" w:cstheme="majorBidi"/>
                 <w:b/>
@@ -5766,6 +5825,7 @@
           <w:p>
             <w:pPr>
               <w:spacing w:line="240" w:lineRule="exact"/>
+              <w:jc w:val="both"/>
               <w:rPr>
                 <w:rFonts w:asciiTheme="majorBidi" w:hAnsiTheme="majorBidi" w:cstheme="majorBidi"/>
                 <w:b/>
@@ -5834,6 +5894,7 @@
           <w:p>
             <w:pPr>
               <w:spacing w:line="240" w:lineRule="exact"/>
+              <w:jc w:val="both"/>
               <w:rPr>
                 <w:rFonts w:asciiTheme="majorBidi" w:hAnsiTheme="majorBidi" w:cstheme="majorBidi"/>
                 <w:b/>
@@ -5932,6 +5993,7 @@
           <w:p>
             <w:pPr>
               <w:spacing w:line="240" w:lineRule="exact"/>
+              <w:jc w:val="both"/>
               <w:rPr>
                 <w:rFonts w:asciiTheme="majorBidi" w:hAnsiTheme="majorBidi" w:cstheme="majorBidi"/>
                 <w:b/>
@@ -5978,6 +6040,7 @@
           <w:p>
             <w:pPr>
               <w:spacing w:line="240" w:lineRule="exact"/>
+              <w:jc w:val="both"/>
               <w:rPr>
                 <w:rFonts w:asciiTheme="majorBidi" w:hAnsiTheme="majorBidi" w:cstheme="majorBidi"/>
                 <w:b/>
@@ -6032,6 +6095,7 @@
           <w:p>
             <w:pPr>
               <w:spacing w:line="240" w:lineRule="exact"/>
+              <w:jc w:val="both"/>
               <w:rPr>
                 <w:rFonts w:asciiTheme="majorBidi" w:hAnsiTheme="majorBidi" w:cstheme="majorBidi"/>
                 <w:b/>
@@ -6078,6 +6142,7 @@
           <w:p>
             <w:pPr>
               <w:spacing w:line="240" w:lineRule="exact"/>
+              <w:jc w:val="both"/>
               <w:rPr>
                 <w:rFonts w:asciiTheme="majorBidi" w:hAnsiTheme="majorBidi" w:cstheme="majorBidi"/>
                 <w:b/>
@@ -6132,6 +6197,7 @@
           <w:p>
             <w:pPr>
               <w:spacing w:line="240" w:lineRule="exact"/>
+              <w:jc w:val="both"/>
               <w:rPr>
                 <w:rFonts w:asciiTheme="majorBidi" w:hAnsiTheme="majorBidi" w:cstheme="majorBidi"/>
                 <w:b/>
@@ -6186,6 +6252,7 @@
           <w:p>
             <w:pPr>
               <w:spacing w:line="240" w:lineRule="exact"/>
+              <w:jc w:val="both"/>
               <w:rPr>
                 <w:rFonts w:asciiTheme="majorBidi" w:hAnsiTheme="majorBidi" w:cstheme="majorBidi"/>
                 <w:b/>
@@ -6235,6 +6302,7 @@
           <w:p>
             <w:pPr>
               <w:spacing w:line="240" w:lineRule="exact"/>
+              <w:jc w:val="both"/>
               <w:rPr>
                 <w:rFonts w:asciiTheme="majorBidi" w:hAnsiTheme="majorBidi" w:cstheme="majorBidi"/>
                 <w:b/>
@@ -6288,6 +6356,7 @@
           <w:p>
             <w:pPr>
               <w:spacing w:line="240" w:lineRule="exact"/>
+              <w:jc w:val="both"/>
               <w:rPr>
                 <w:rFonts w:asciiTheme="majorBidi" w:hAnsiTheme="majorBidi" w:cstheme="majorBidi"/>
                 <w:b/>
@@ -6422,6 +6491,7 @@
           <w:p>
             <w:pPr>
               <w:spacing w:line="240" w:lineRule="exact"/>
+              <w:jc w:val="both"/>
               <w:rPr>
                 <w:rFonts w:asciiTheme="majorBidi" w:hAnsiTheme="majorBidi" w:cstheme="majorBidi"/>
                 <w:b/>
@@ -6468,6 +6538,7 @@
           <w:p>
             <w:pPr>
               <w:spacing w:line="240" w:lineRule="exact"/>
+              <w:jc w:val="both"/>
               <w:rPr>
                 <w:rFonts w:asciiTheme="majorBidi" w:hAnsiTheme="majorBidi" w:cstheme="majorBidi"/>
                 <w:b/>
@@ -6517,6 +6588,7 @@
           <w:p>
             <w:pPr>
               <w:spacing w:line="240" w:lineRule="exact"/>
+              <w:jc w:val="both"/>
               <w:rPr>
                 <w:rFonts w:asciiTheme="majorBidi" w:hAnsiTheme="majorBidi" w:cstheme="majorBidi"/>
                 <w:b/>
@@ -6571,6 +6643,7 @@
           <w:p>
             <w:pPr>
               <w:spacing w:line="240" w:lineRule="exact"/>
+              <w:jc w:val="both"/>
               <w:rPr>
                 <w:rFonts w:asciiTheme="majorBidi" w:hAnsiTheme="majorBidi" w:cstheme="majorBidi"/>
                 <w:b/>
@@ -6655,6 +6728,7 @@
           <w:p>
             <w:pPr>
               <w:spacing w:line="240" w:lineRule="exact"/>
+              <w:jc w:val="both"/>
               <w:rPr>
                 <w:rFonts w:asciiTheme="majorBidi" w:hAnsiTheme="majorBidi" w:cstheme="majorBidi"/>
                 <w:b/>
@@ -6701,6 +6775,7 @@
           <w:p>
             <w:pPr>
               <w:spacing w:line="240" w:lineRule="exact"/>
+              <w:jc w:val="both"/>
               <w:rPr>
                 <w:rFonts w:asciiTheme="majorBidi" w:hAnsiTheme="majorBidi" w:cstheme="majorBidi"/>
                 <w:b/>
@@ -6755,6 +6830,7 @@
           <w:p>
             <w:pPr>
               <w:spacing w:line="240" w:lineRule="exact"/>
+              <w:jc w:val="both"/>
               <w:rPr>
                 <w:rFonts w:asciiTheme="majorBidi" w:hAnsiTheme="majorBidi" w:cstheme="majorBidi"/>
                 <w:b/>
@@ -6826,6 +6902,7 @@
           <w:p>
             <w:pPr>
               <w:spacing w:line="240" w:lineRule="exact"/>
+              <w:jc w:val="both"/>
               <w:rPr>
                 <w:rFonts w:asciiTheme="majorBidi" w:hAnsiTheme="majorBidi" w:cstheme="majorBidi"/>
                 <w:b/>
@@ -6880,6 +6957,7 @@
           <w:p>
             <w:pPr>
               <w:spacing w:line="240" w:lineRule="exact"/>
+              <w:jc w:val="both"/>
               <w:rPr>
                 <w:rFonts w:asciiTheme="majorBidi" w:hAnsiTheme="majorBidi" w:cstheme="majorBidi"/>
                 <w:b/>
@@ -6934,6 +7012,7 @@
           <w:p>
             <w:pPr>
               <w:spacing w:line="240" w:lineRule="exact"/>
+              <w:jc w:val="both"/>
               <w:rPr>
                 <w:rFonts w:asciiTheme="majorBidi" w:hAnsiTheme="majorBidi" w:cstheme="majorBidi"/>
                 <w:b/>
@@ -6984,6 +7063,7 @@
           <w:p>
             <w:pPr>
               <w:spacing w:line="240" w:lineRule="exact"/>
+              <w:jc w:val="both"/>
               <w:rPr>
                 <w:rFonts w:asciiTheme="majorBidi" w:hAnsiTheme="majorBidi" w:cstheme="majorBidi"/>
                 <w:b/>
@@ -7030,6 +7110,7 @@
           <w:p>
             <w:pPr>
               <w:spacing w:line="240" w:lineRule="exact"/>
+              <w:jc w:val="both"/>
               <w:rPr>
                 <w:rFonts w:asciiTheme="majorBidi" w:hAnsiTheme="majorBidi" w:cstheme="majorBidi"/>
                 <w:b/>
@@ -7148,6 +7229,7 @@
           <w:p>
             <w:pPr>
               <w:spacing w:line="240" w:lineRule="exact"/>
+              <w:jc w:val="both"/>
               <w:rPr>
                 <w:rFonts w:asciiTheme="majorBidi" w:hAnsiTheme="majorBidi" w:cstheme="majorBidi"/>
                 <w:b/>
@@ -7194,6 +7276,7 @@
           <w:p>
             <w:pPr>
               <w:spacing w:line="240" w:lineRule="exact"/>
+              <w:jc w:val="both"/>
               <w:rPr>
                 <w:rFonts w:asciiTheme="majorBidi" w:hAnsiTheme="majorBidi" w:cstheme="majorBidi"/>
                 <w:b/>
@@ -7250,6 +7333,7 @@
           <w:p>
             <w:pPr>
               <w:spacing w:line="240" w:lineRule="exact"/>
+              <w:jc w:val="both"/>
               <w:rPr>
                 <w:rFonts w:asciiTheme="majorBidi" w:hAnsiTheme="majorBidi" w:cstheme="majorBidi"/>
                 <w:b/>
@@ -7297,6 +7381,7 @@
           <w:p>
             <w:pPr>
               <w:spacing w:line="240" w:lineRule="exact"/>
+              <w:jc w:val="both"/>
               <w:rPr>
                 <w:rFonts w:asciiTheme="majorBidi" w:hAnsiTheme="majorBidi" w:cstheme="majorBidi"/>
                 <w:b/>
@@ -7340,6 +7425,7 @@
         <w:keepNext/>
         <w:keepLines/>
         <w:spacing w:before="480" w:after="240" w:line="240" w:lineRule="atLeast"/>
+        <w:jc w:val="both"/>
         <w:outlineLvl w:val="0"/>
         <w:rPr>
           <w:rFonts w:asciiTheme="majorBidi" w:eastAsia="Times New Roman" w:hAnsiTheme="majorBidi" w:cstheme="majorBidi"/>
@@ -7374,6 +7460,7 @@
           <w:p>
             <w:pPr>
               <w:spacing w:line="240" w:lineRule="exact"/>
+              <w:jc w:val="both"/>
               <w:rPr>
                 <w:rFonts w:asciiTheme="majorBidi" w:hAnsiTheme="majorBidi" w:cstheme="majorBidi"/>
                 <w:b/>
@@ -7420,6 +7507,7 @@
           <w:p>
             <w:pPr>
               <w:spacing w:line="240" w:lineRule="exact"/>
+              <w:jc w:val="both"/>
               <w:rPr>
                 <w:rFonts w:asciiTheme="majorBidi" w:hAnsiTheme="majorBidi" w:cstheme="majorBidi"/>
                 <w:b/>
@@ -7474,6 +7562,7 @@
           <w:p>
             <w:pPr>
               <w:spacing w:line="240" w:lineRule="exact"/>
+              <w:jc w:val="both"/>
               <w:rPr>
                 <w:rFonts w:asciiTheme="majorBidi" w:hAnsiTheme="majorBidi" w:cstheme="majorBidi"/>
                 <w:b/>
@@ -7545,6 +7634,7 @@
           <w:p>
             <w:pPr>
               <w:spacing w:line="240" w:lineRule="exact"/>
+              <w:jc w:val="both"/>
               <w:rPr>
                 <w:rFonts w:asciiTheme="majorBidi" w:hAnsiTheme="majorBidi" w:cstheme="majorBidi"/>
                 <w:b/>
@@ -7633,6 +7723,7 @@
           <w:p>
             <w:pPr>
               <w:spacing w:line="240" w:lineRule="exact"/>
+              <w:jc w:val="both"/>
               <w:rPr>
                 <w:rFonts w:asciiTheme="majorBidi" w:hAnsiTheme="majorBidi" w:cstheme="majorBidi"/>
                 <w:b/>
@@ -7687,6 +7778,7 @@
           <w:p>
             <w:pPr>
               <w:spacing w:line="240" w:lineRule="exact"/>
+              <w:jc w:val="both"/>
               <w:rPr>
                 <w:rFonts w:asciiTheme="majorBidi" w:hAnsiTheme="majorBidi" w:cstheme="majorBidi"/>
                 <w:b/>
@@ -7736,6 +7828,7 @@
           <w:p>
             <w:pPr>
               <w:spacing w:line="240" w:lineRule="exact"/>
+              <w:jc w:val="both"/>
               <w:rPr>
                 <w:rFonts w:asciiTheme="majorBidi" w:hAnsiTheme="majorBidi" w:cstheme="majorBidi"/>
                 <w:b/>
@@ -7782,6 +7875,7 @@
           <w:p>
             <w:pPr>
               <w:spacing w:line="240" w:lineRule="exact"/>
+              <w:jc w:val="both"/>
               <w:rPr>
                 <w:rFonts w:asciiTheme="majorBidi" w:hAnsiTheme="majorBidi" w:cstheme="majorBidi"/>
                 <w:b/>
@@ -7860,6 +7954,7 @@
           <w:p>
             <w:pPr>
               <w:spacing w:line="240" w:lineRule="exact"/>
+              <w:jc w:val="both"/>
               <w:rPr>
                 <w:rFonts w:asciiTheme="majorBidi" w:hAnsiTheme="majorBidi" w:cstheme="majorBidi"/>
                 <w:b/>
@@ -7906,6 +8001,7 @@
           <w:p>
             <w:pPr>
               <w:spacing w:line="240" w:lineRule="exact"/>
+              <w:jc w:val="both"/>
               <w:rPr>
                 <w:rFonts w:asciiTheme="majorBidi" w:hAnsiTheme="majorBidi" w:cstheme="majorBidi"/>
                 <w:b/>
@@ -7962,6 +8058,7 @@
           <w:p>
             <w:pPr>
               <w:spacing w:line="240" w:lineRule="exact"/>
+              <w:jc w:val="both"/>
               <w:rPr>
                 <w:rFonts w:asciiTheme="majorBidi" w:hAnsiTheme="majorBidi" w:cstheme="majorBidi"/>
                 <w:b/>
@@ -8009,6 +8106,7 @@
           <w:p>
             <w:pPr>
               <w:spacing w:line="240" w:lineRule="exact"/>
+              <w:jc w:val="both"/>
               <w:rPr>
                 <w:rFonts w:asciiTheme="majorBidi" w:hAnsiTheme="majorBidi" w:cstheme="majorBidi"/>
                 <w:b/>
@@ -8052,6 +8150,7 @@
         <w:keepNext/>
         <w:keepLines/>
         <w:spacing w:before="480" w:after="240" w:line="240" w:lineRule="atLeast"/>
+        <w:jc w:val="both"/>
         <w:outlineLvl w:val="0"/>
         <w:rPr>
           <w:rFonts w:asciiTheme="majorBidi" w:eastAsia="Times New Roman" w:hAnsiTheme="majorBidi" w:cstheme="majorBidi"/>
@@ -8086,6 +8185,7 @@
           <w:p>
             <w:pPr>
               <w:spacing w:line="240" w:lineRule="exact"/>
+              <w:jc w:val="both"/>
               <w:rPr>
                 <w:rFonts w:asciiTheme="majorBidi" w:hAnsiTheme="majorBidi" w:cstheme="majorBidi"/>
                 <w:b/>
@@ -8132,6 +8232,7 @@
           <w:p>
             <w:pPr>
               <w:spacing w:line="240" w:lineRule="exact"/>
+              <w:jc w:val="both"/>
               <w:rPr>
                 <w:rFonts w:asciiTheme="majorBidi" w:hAnsiTheme="majorBidi" w:cstheme="majorBidi"/>
                 <w:b/>
@@ -8186,6 +8287,7 @@
           <w:p>
             <w:pPr>
               <w:spacing w:line="240" w:lineRule="exact"/>
+              <w:jc w:val="both"/>
               <w:rPr>
                 <w:rFonts w:asciiTheme="majorBidi" w:hAnsiTheme="majorBidi" w:cstheme="majorBidi"/>
                 <w:b/>
@@ -8257,6 +8359,7 @@
           <w:p>
             <w:pPr>
               <w:spacing w:line="240" w:lineRule="exact"/>
+              <w:jc w:val="both"/>
               <w:rPr>
                 <w:rFonts w:asciiTheme="majorBidi" w:hAnsiTheme="majorBidi" w:cstheme="majorBidi"/>
                 <w:b/>
@@ -8311,6 +8414,7 @@
           <w:p>
             <w:pPr>
               <w:spacing w:line="240" w:lineRule="exact"/>
+              <w:jc w:val="both"/>
               <w:rPr>
                 <w:rFonts w:asciiTheme="majorBidi" w:hAnsiTheme="majorBidi" w:cstheme="majorBidi"/>
                 <w:b/>
@@ -8373,6 +8477,7 @@
           <w:p>
             <w:pPr>
               <w:spacing w:line="240" w:lineRule="exact"/>
+              <w:jc w:val="both"/>
               <w:rPr>
                 <w:rFonts w:asciiTheme="majorBidi" w:hAnsiTheme="majorBidi" w:cstheme="majorBidi"/>
                 <w:b/>
@@ -8422,6 +8527,7 @@
           <w:p>
             <w:pPr>
               <w:spacing w:line="240" w:lineRule="exact"/>
+              <w:jc w:val="both"/>
               <w:rPr>
                 <w:rFonts w:asciiTheme="majorBidi" w:hAnsiTheme="majorBidi" w:cstheme="majorBidi"/>
                 <w:b/>
@@ -8468,6 +8574,7 @@
           <w:p>
             <w:pPr>
               <w:spacing w:line="240" w:lineRule="exact"/>
+              <w:jc w:val="both"/>
               <w:rPr>
                 <w:rFonts w:asciiTheme="majorBidi" w:hAnsiTheme="majorBidi" w:cstheme="majorBidi"/>
                 <w:b/>
@@ -8580,6 +8687,7 @@
           <w:p>
             <w:pPr>
               <w:spacing w:line="240" w:lineRule="exact"/>
+              <w:jc w:val="both"/>
               <w:rPr>
                 <w:rFonts w:asciiTheme="majorBidi" w:hAnsiTheme="majorBidi" w:cstheme="majorBidi"/>
                 <w:b/>
@@ -8626,6 +8734,7 @@
           <w:p>
             <w:pPr>
               <w:spacing w:line="240" w:lineRule="exact"/>
+              <w:jc w:val="both"/>
               <w:rPr>
                 <w:rFonts w:asciiTheme="majorBidi" w:hAnsiTheme="majorBidi" w:cstheme="majorBidi"/>
                 <w:b/>
@@ -8682,6 +8791,7 @@
           <w:p>
             <w:pPr>
               <w:spacing w:line="240" w:lineRule="exact"/>
+              <w:jc w:val="both"/>
               <w:rPr>
                 <w:rFonts w:asciiTheme="majorBidi" w:hAnsiTheme="majorBidi" w:cstheme="majorBidi"/>
                 <w:b/>
@@ -8736,6 +8846,7 @@
           <w:p>
             <w:pPr>
               <w:spacing w:line="240" w:lineRule="exact"/>
+              <w:jc w:val="both"/>
               <w:rPr>
                 <w:rFonts w:asciiTheme="majorBidi" w:hAnsiTheme="majorBidi" w:cstheme="majorBidi"/>
                 <w:b/>
@@ -8779,6 +8890,7 @@
         <w:keepNext/>
         <w:keepLines/>
         <w:spacing w:before="480" w:after="240" w:line="240" w:lineRule="atLeast"/>
+        <w:jc w:val="both"/>
         <w:outlineLvl w:val="0"/>
         <w:rPr>
           <w:rFonts w:asciiTheme="majorBidi" w:eastAsia="Times New Roman" w:hAnsiTheme="majorBidi" w:cstheme="majorBidi"/>
@@ -8813,6 +8925,7 @@
           <w:p>
             <w:pPr>
               <w:spacing w:line="240" w:lineRule="exact"/>
+              <w:jc w:val="both"/>
               <w:rPr>
                 <w:rFonts w:asciiTheme="majorBidi" w:hAnsiTheme="majorBidi" w:cstheme="majorBidi"/>
                 <w:b/>
@@ -8859,6 +8972,7 @@
           <w:p>
             <w:pPr>
               <w:spacing w:line="240" w:lineRule="exact"/>
+              <w:jc w:val="both"/>
               <w:rPr>
                 <w:rFonts w:asciiTheme="majorBidi" w:hAnsiTheme="majorBidi" w:cstheme="majorBidi"/>
                 <w:b/>
@@ -8913,6 +9027,7 @@
           <w:p>
             <w:pPr>
               <w:spacing w:line="240" w:lineRule="exact"/>
+              <w:jc w:val="both"/>
               <w:rPr>
                 <w:rFonts w:asciiTheme="majorBidi" w:hAnsiTheme="majorBidi" w:cstheme="majorBidi"/>
                 <w:b/>
@@ -8959,6 +9074,7 @@
           <w:p>
             <w:pPr>
               <w:spacing w:line="240" w:lineRule="exact"/>
+              <w:jc w:val="both"/>
               <w:rPr>
                 <w:rFonts w:asciiTheme="majorBidi" w:hAnsiTheme="majorBidi" w:cstheme="majorBidi"/>
                 <w:b/>
@@ -9021,6 +9137,7 @@
           <w:p>
             <w:pPr>
               <w:spacing w:line="240" w:lineRule="exact"/>
+              <w:jc w:val="both"/>
               <w:rPr>
                 <w:rFonts w:asciiTheme="majorBidi" w:hAnsiTheme="majorBidi" w:cstheme="majorBidi"/>
                 <w:b/>
@@ -9075,6 +9192,7 @@
           <w:p>
             <w:pPr>
               <w:spacing w:line="240" w:lineRule="exact"/>
+              <w:jc w:val="both"/>
               <w:rPr>
                 <w:rFonts w:asciiTheme="majorBidi" w:hAnsiTheme="majorBidi" w:cstheme="majorBidi"/>
                 <w:b/>
@@ -9124,6 +9242,7 @@
           <w:p>
             <w:pPr>
               <w:spacing w:line="240" w:lineRule="exact"/>
+              <w:jc w:val="both"/>
               <w:rPr>
                 <w:rFonts w:asciiTheme="majorBidi" w:hAnsiTheme="majorBidi" w:cstheme="majorBidi"/>
                 <w:b/>
@@ -9170,6 +9289,7 @@
           <w:p>
             <w:pPr>
               <w:spacing w:line="240" w:lineRule="exact"/>
+              <w:jc w:val="both"/>
               <w:rPr>
                 <w:rFonts w:asciiTheme="majorBidi" w:hAnsiTheme="majorBidi" w:cstheme="majorBidi"/>
                 <w:b/>
@@ -9283,6 +9403,7 @@
           <w:p>
             <w:pPr>
               <w:spacing w:line="240" w:lineRule="exact"/>
+              <w:jc w:val="both"/>
               <w:rPr>
                 <w:rFonts w:asciiTheme="majorBidi" w:hAnsiTheme="majorBidi" w:cstheme="majorBidi"/>
                 <w:b/>
@@ -9330,6 +9451,7 @@
           <w:p>
             <w:pPr>
               <w:spacing w:line="240" w:lineRule="exact"/>
+              <w:jc w:val="both"/>
               <w:rPr>
                 <w:rFonts w:asciiTheme="majorBidi" w:hAnsiTheme="majorBidi" w:cstheme="majorBidi"/>
                 <w:b/>
@@ -9400,6 +9522,7 @@
           <w:p>
             <w:pPr>
               <w:spacing w:line="240" w:lineRule="exact"/>
+              <w:jc w:val="both"/>
               <w:rPr>
                 <w:rFonts w:asciiTheme="majorBidi" w:hAnsiTheme="majorBidi" w:cstheme="majorBidi"/>
                 <w:b/>
@@ -9454,6 +9577,7 @@
           <w:p>
             <w:pPr>
               <w:spacing w:line="240" w:lineRule="exact"/>
+              <w:jc w:val="both"/>
               <w:rPr>
                 <w:rFonts w:asciiTheme="majorBidi" w:hAnsiTheme="majorBidi" w:cstheme="majorBidi"/>
                 <w:b/>
@@ -9497,6 +9621,7 @@
         <w:keepNext/>
         <w:keepLines/>
         <w:spacing w:before="480" w:after="240" w:line="240" w:lineRule="atLeast"/>
+        <w:jc w:val="both"/>
         <w:outlineLvl w:val="0"/>
         <w:rPr>
           <w:rFonts w:asciiTheme="majorBidi" w:eastAsia="Times New Roman" w:hAnsiTheme="majorBidi" w:cstheme="majorBidi"/>
@@ -9513,6 +9638,7 @@
         <w:keepNext/>
         <w:keepLines/>
         <w:spacing w:before="480" w:after="240" w:line="240" w:lineRule="atLeast"/>
+        <w:jc w:val="both"/>
         <w:outlineLvl w:val="0"/>
         <w:rPr>
           <w:rFonts w:asciiTheme="majorBidi" w:eastAsia="Times New Roman" w:hAnsiTheme="majorBidi" w:cstheme="majorBidi"/>
@@ -9574,6 +9700,7 @@
           <w:p>
             <w:pPr>
               <w:spacing w:line="240" w:lineRule="exact"/>
+              <w:jc w:val="both"/>
               <w:rPr>
                 <w:rFonts w:asciiTheme="majorBidi" w:hAnsiTheme="majorBidi" w:cstheme="majorBidi"/>
                 <w:b w:val="0"/>
@@ -9630,6 +9757,7 @@
           <w:p>
             <w:pPr>
               <w:spacing w:line="240" w:lineRule="exact"/>
+              <w:jc w:val="both"/>
               <w:rPr>
                 <w:rFonts w:asciiTheme="majorBidi" w:hAnsiTheme="majorBidi" w:cstheme="majorBidi"/>
                 <w:b w:val="0"/>
@@ -9683,6 +9811,7 @@
           <w:p>
             <w:pPr>
               <w:spacing w:line="240" w:lineRule="exact"/>
+              <w:jc w:val="both"/>
               <w:rPr>
                 <w:rFonts w:asciiTheme="majorBidi" w:hAnsiTheme="majorBidi" w:cstheme="majorBidi"/>
                 <w:b w:val="0"/>
@@ -9739,6 +9868,7 @@
           <w:p>
             <w:pPr>
               <w:spacing w:line="240" w:lineRule="exact"/>
+              <w:jc w:val="both"/>
               <w:rPr>
                 <w:rFonts w:asciiTheme="majorBidi" w:hAnsiTheme="majorBidi" w:cstheme="majorBidi"/>
                 <w:b w:val="0"/>
@@ -9792,6 +9922,7 @@
           <w:p>
             <w:pPr>
               <w:spacing w:line="240" w:lineRule="exact"/>
+              <w:jc w:val="both"/>
               <w:rPr>
                 <w:rFonts w:asciiTheme="majorBidi" w:hAnsiTheme="majorBidi" w:cstheme="majorBidi"/>
                 <w:b w:val="0"/>
@@ -9848,6 +9979,7 @@
           <w:p>
             <w:pPr>
               <w:spacing w:line="240" w:lineRule="exact"/>
+              <w:jc w:val="both"/>
               <w:rPr>
                 <w:rFonts w:asciiTheme="majorBidi" w:hAnsiTheme="majorBidi" w:cstheme="majorBidi"/>
                 <w:b w:val="0"/>
@@ -9899,6 +10031,7 @@
           <w:p>
             <w:pPr>
               <w:spacing w:line="240" w:lineRule="exact"/>
+              <w:jc w:val="both"/>
               <w:rPr>
                 <w:rFonts w:asciiTheme="majorBidi" w:hAnsiTheme="majorBidi" w:cstheme="majorBidi"/>
                 <w:b w:val="0"/>
@@ -9948,6 +10081,7 @@
         <w:keepNext/>
         <w:keepLines/>
         <w:spacing w:before="480" w:after="240" w:line="240" w:lineRule="atLeast"/>
+        <w:jc w:val="both"/>
         <w:outlineLvl w:val="0"/>
         <w:rPr>
           <w:rFonts w:asciiTheme="majorBidi" w:eastAsia="Times New Roman" w:hAnsiTheme="majorBidi" w:cstheme="majorBidi"/>
@@ -10373,6 +10507,7 @@
         <w:keepNext/>
         <w:keepLines/>
         <w:spacing w:before="480" w:after="240" w:line="240" w:lineRule="atLeast"/>
+        <w:jc w:val="both"/>
         <w:outlineLvl w:val="0"/>
         <w:rPr>
           <w:rFonts w:asciiTheme="majorBidi" w:eastAsia="Times New Roman" w:hAnsiTheme="majorBidi" w:cstheme="majorBidi"/>
@@ -10805,6 +10940,7 @@
         <w:keepNext/>
         <w:keepLines/>
         <w:spacing w:before="480" w:after="240" w:line="240" w:lineRule="atLeast"/>
+        <w:jc w:val="both"/>
         <w:outlineLvl w:val="0"/>
         <w:rPr>
           <w:rFonts w:asciiTheme="majorBidi" w:eastAsia="Times New Roman" w:hAnsiTheme="majorBidi" w:cstheme="majorBidi"/>
@@ -11229,6 +11365,7 @@
         <w:keepNext/>
         <w:keepLines/>
         <w:spacing w:before="480" w:after="240" w:line="240" w:lineRule="atLeast"/>
+        <w:jc w:val="both"/>
         <w:outlineLvl w:val="0"/>
         <w:rPr>
           <w:rFonts w:asciiTheme="majorBidi" w:eastAsia="Times New Roman" w:hAnsiTheme="majorBidi" w:cstheme="majorBidi"/>
@@ -11421,7 +11558,23 @@
                 <w:sz w:val="24"/>
                 <w:szCs w:val="24"/>
               </w:rPr>
-              <w:t>Users should be able to interact with professionals and seek guidance for interview preparation</w:t>
+              <w:t xml:space="preserve">Users should be able to interact with </w:t>
+            </w:r>
+            <w:r>
+              <w:rPr>
+                <w:rFonts w:asciiTheme="majorBidi" w:hAnsiTheme="majorBidi" w:cstheme="majorBidi"/>
+                <w:sz w:val="24"/>
+                <w:szCs w:val="24"/>
+              </w:rPr>
+              <w:t>experts</w:t>
+            </w:r>
+            <w:r>
+              <w:rPr>
+                <w:rFonts w:asciiTheme="majorBidi" w:hAnsiTheme="majorBidi" w:cstheme="majorBidi"/>
+                <w:sz w:val="24"/>
+                <w:szCs w:val="24"/>
+              </w:rPr>
+              <w:t xml:space="preserve"> and seek guidance for interview preparation</w:t>
             </w:r>
           </w:p>
         </w:tc>
@@ -11655,6 +11808,7 @@
         <w:keepNext/>
         <w:keepLines/>
         <w:spacing w:before="480" w:after="240" w:line="240" w:lineRule="atLeast"/>
+        <w:jc w:val="both"/>
         <w:outlineLvl w:val="0"/>
         <w:rPr>
           <w:rFonts w:asciiTheme="majorBidi" w:eastAsia="Times New Roman" w:hAnsiTheme="majorBidi" w:cstheme="majorBidi"/>
@@ -12080,6 +12234,7 @@
         <w:keepNext/>
         <w:keepLines/>
         <w:spacing w:before="480" w:after="240" w:line="240" w:lineRule="atLeast"/>
+        <w:jc w:val="both"/>
         <w:outlineLvl w:val="0"/>
         <w:rPr>
           <w:rFonts w:asciiTheme="majorBidi" w:eastAsia="Times New Roman" w:hAnsiTheme="majorBidi" w:cstheme="majorBidi"/>
@@ -12505,6 +12660,7 @@
         <w:keepNext/>
         <w:keepLines/>
         <w:spacing w:before="480" w:after="240" w:line="240" w:lineRule="atLeast"/>
+        <w:jc w:val="both"/>
         <w:outlineLvl w:val="0"/>
         <w:rPr>
           <w:rFonts w:asciiTheme="majorBidi" w:eastAsia="Times New Roman" w:hAnsiTheme="majorBidi" w:cstheme="majorBidi"/>
@@ -12549,6 +12705,7 @@
           <w:numId w:val="8"/>
         </w:numPr>
         <w:spacing w:before="480" w:after="240" w:line="240" w:lineRule="atLeast"/>
+        <w:jc w:val="both"/>
         <w:outlineLvl w:val="0"/>
         <w:rPr>
           <w:rFonts w:asciiTheme="majorBidi" w:eastAsia="Times New Roman" w:hAnsiTheme="majorBidi" w:cstheme="majorBidi"/>
@@ -12581,6 +12738,7 @@
           <w:numId w:val="9"/>
         </w:numPr>
         <w:spacing w:before="480" w:after="240" w:line="240" w:lineRule="atLeast"/>
+        <w:jc w:val="both"/>
         <w:outlineLvl w:val="0"/>
         <w:rPr>
           <w:rFonts w:asciiTheme="majorBidi" w:eastAsia="Times New Roman" w:hAnsiTheme="majorBidi" w:cstheme="majorBidi"/>
@@ -12624,6 +12782,7 @@
           <w:numId w:val="9"/>
         </w:numPr>
         <w:spacing w:before="480" w:after="240" w:line="240" w:lineRule="atLeast"/>
+        <w:jc w:val="both"/>
         <w:outlineLvl w:val="0"/>
         <w:rPr>
           <w:rFonts w:asciiTheme="majorBidi" w:eastAsia="Times New Roman" w:hAnsiTheme="majorBidi" w:cstheme="majorBidi"/>
@@ -12667,6 +12826,7 @@
           <w:numId w:val="9"/>
         </w:numPr>
         <w:spacing w:before="480" w:after="240" w:line="240" w:lineRule="atLeast"/>
+        <w:jc w:val="both"/>
         <w:outlineLvl w:val="0"/>
         <w:rPr>
           <w:rFonts w:asciiTheme="majorBidi" w:eastAsia="Times New Roman" w:hAnsiTheme="majorBidi" w:cstheme="majorBidi"/>
@@ -12710,6 +12870,7 @@
           <w:numId w:val="8"/>
         </w:numPr>
         <w:spacing w:before="480" w:after="240" w:line="240" w:lineRule="atLeast"/>
+        <w:jc w:val="both"/>
         <w:outlineLvl w:val="0"/>
         <w:rPr>
           <w:rFonts w:asciiTheme="majorBidi" w:eastAsia="Times New Roman" w:hAnsiTheme="majorBidi" w:cstheme="majorBidi"/>
@@ -12742,6 +12903,7 @@
           <w:numId w:val="10"/>
         </w:numPr>
         <w:spacing w:before="480" w:after="240" w:line="240" w:lineRule="atLeast"/>
+        <w:jc w:val="both"/>
         <w:outlineLvl w:val="0"/>
         <w:rPr>
           <w:rFonts w:asciiTheme="majorBidi" w:eastAsia="Times New Roman" w:hAnsiTheme="majorBidi" w:cstheme="majorBidi"/>
@@ -12807,6 +12969,7 @@
           <w:numId w:val="10"/>
         </w:numPr>
         <w:spacing w:before="480" w:after="240" w:line="240" w:lineRule="atLeast"/>
+        <w:jc w:val="both"/>
         <w:outlineLvl w:val="0"/>
         <w:rPr>
           <w:rFonts w:asciiTheme="majorBidi" w:eastAsia="Times New Roman" w:hAnsiTheme="majorBidi" w:cstheme="majorBidi"/>
@@ -12850,6 +13013,7 @@
           <w:numId w:val="10"/>
         </w:numPr>
         <w:spacing w:before="480" w:after="240" w:line="240" w:lineRule="atLeast"/>
+        <w:jc w:val="both"/>
         <w:outlineLvl w:val="0"/>
         <w:rPr>
           <w:rFonts w:asciiTheme="majorBidi" w:eastAsia="Times New Roman" w:hAnsiTheme="majorBidi" w:cstheme="majorBidi"/>
@@ -12888,6 +13052,7 @@
         <w:keepNext/>
         <w:keepLines/>
         <w:spacing w:before="480" w:after="240" w:line="240" w:lineRule="atLeast"/>
+        <w:jc w:val="both"/>
         <w:outlineLvl w:val="0"/>
         <w:rPr>
           <w:rFonts w:asciiTheme="majorBidi" w:eastAsia="Times New Roman" w:hAnsiTheme="majorBidi" w:cstheme="majorBidi"/>
@@ -13278,6 +13443,7 @@
         <w:keepNext/>
         <w:keepLines/>
         <w:spacing w:before="480" w:after="240" w:line="240" w:lineRule="atLeast"/>
+        <w:jc w:val="both"/>
         <w:outlineLvl w:val="0"/>
         <w:rPr>
           <w:rFonts w:asciiTheme="majorBidi" w:eastAsia="Times New Roman" w:hAnsiTheme="majorBidi" w:cstheme="majorBidi"/>

</xml_diff>